<commit_message>
bagging example for sales data
</commit_message>
<xml_diff>
--- a/How to Create a Bagging Ensemble.docx
+++ b/How to Create a Bagging Ensemble.docx
@@ -601,16 +601,6 @@
         </w:rPr>
         <w:t xml:space="preserve">Bagging Ensemble </w:t>
       </w:r>
-      <w:proofErr w:type="spellStart"/>
-      <w:r>
-        <w:rPr>
-          <w:rFonts w:ascii="Times New Roman" w:eastAsia="Times New Roman" w:hAnsi="Times New Roman" w:cs="Times New Roman"/>
-          <w:sz w:val="23"/>
-          <w:szCs w:val="23"/>
-        </w:rPr>
-        <w:t>Ensemble</w:t>
-      </w:r>
-      <w:proofErr w:type="spellEnd"/>
     </w:p>
     <w:p>
       <w:pPr>
@@ -667,15 +657,13 @@
         <w:textAlignment w:val="baseline"/>
         <w:rPr>
           <w:rFonts w:ascii="Helvetica" w:eastAsia="Times New Roman" w:hAnsi="Helvetica" w:cs="Times New Roman"/>
-          <w:color w:val="555555"/>
-          <w:sz w:val="23"/>
-          <w:szCs w:val="23"/>
-        </w:rPr>
-      </w:pPr>
-      <w:r>
-        <w:rPr>
-          <w:rFonts w:ascii="Helvetica" w:eastAsia="Times New Roman" w:hAnsi="Helvetica" w:cs="Times New Roman"/>
-          <w:color w:val="555555"/>
+          <w:sz w:val="23"/>
+          <w:szCs w:val="23"/>
+        </w:rPr>
+      </w:pPr>
+      <w:r>
+        <w:rPr>
+          <w:rFonts w:ascii="Helvetica" w:eastAsia="Times New Roman" w:hAnsi="Helvetica" w:cs="Times New Roman"/>
           <w:sz w:val="23"/>
           <w:szCs w:val="23"/>
         </w:rPr>
@@ -684,7 +672,6 @@
       <w:r>
         <w:rPr>
           <w:rFonts w:ascii="Helvetica" w:eastAsia="Times New Roman" w:hAnsi="Helvetica" w:cs="Times New Roman"/>
-          <w:color w:val="555555"/>
           <w:sz w:val="23"/>
           <w:szCs w:val="23"/>
         </w:rPr>
@@ -693,7 +680,6 @@
       <w:r>
         <w:rPr>
           <w:rFonts w:ascii="Helvetica" w:eastAsia="Times New Roman" w:hAnsi="Helvetica" w:cs="Times New Roman"/>
-          <w:color w:val="555555"/>
           <w:sz w:val="23"/>
           <w:szCs w:val="23"/>
         </w:rPr>
@@ -706,24 +692,81 @@
         <w:textAlignment w:val="baseline"/>
         <w:rPr>
           <w:rFonts w:ascii="Helvetica" w:eastAsia="Times New Roman" w:hAnsi="Helvetica" w:cs="Times New Roman"/>
-          <w:color w:val="555555"/>
-          <w:sz w:val="23"/>
-          <w:szCs w:val="23"/>
-        </w:rPr>
-      </w:pPr>
-      <w:r>
-        <w:rPr>
-          <w:rFonts w:ascii="Helvetica" w:eastAsia="Times New Roman" w:hAnsi="Helvetica" w:cs="Times New Roman"/>
-          <w:color w:val="555555"/>
-          <w:sz w:val="23"/>
-          <w:szCs w:val="23"/>
-        </w:rPr>
-        <w:t>Effective ensembles require members that disagree. Each member must have skill (e.g. perform better than random chance), but ideally</w:t>
-      </w:r>
-      <w:r>
-        <w:rPr>
-          <w:rFonts w:ascii="Helvetica" w:eastAsia="Times New Roman" w:hAnsi="Helvetica" w:cs="Times New Roman"/>
-          <w:color w:val="555555"/>
+          <w:sz w:val="23"/>
+          <w:szCs w:val="23"/>
+        </w:rPr>
+      </w:pPr>
+      <w:r>
+        <w:rPr>
+          <w:rFonts w:ascii="Helvetica" w:eastAsia="Times New Roman" w:hAnsi="Helvetica" w:cs="Times New Roman"/>
+          <w:sz w:val="23"/>
+          <w:szCs w:val="23"/>
+        </w:rPr>
+        <w:t xml:space="preserve">Effective ensembles require members that disagree. Each member must have </w:t>
+      </w:r>
+      <w:r>
+        <w:rPr>
+          <w:rFonts w:ascii="Helvetica" w:eastAsia="Times New Roman" w:hAnsi="Helvetica" w:cs="Times New Roman"/>
+          <w:sz w:val="23"/>
+          <w:szCs w:val="23"/>
+        </w:rPr>
+        <w:t>“</w:t>
+      </w:r>
+      <w:r>
+        <w:rPr>
+          <w:rFonts w:ascii="Helvetica" w:eastAsia="Times New Roman" w:hAnsi="Helvetica" w:cs="Times New Roman"/>
+          <w:sz w:val="23"/>
+          <w:szCs w:val="23"/>
+        </w:rPr>
+        <w:t>skill</w:t>
+      </w:r>
+      <w:r>
+        <w:rPr>
+          <w:rFonts w:ascii="Helvetica" w:eastAsia="Times New Roman" w:hAnsi="Helvetica" w:cs="Times New Roman"/>
+          <w:sz w:val="23"/>
+          <w:szCs w:val="23"/>
+        </w:rPr>
+        <w:t>”</w:t>
+      </w:r>
+      <w:r>
+        <w:rPr>
+          <w:rFonts w:ascii="Helvetica" w:eastAsia="Times New Roman" w:hAnsi="Helvetica" w:cs="Times New Roman"/>
+          <w:sz w:val="23"/>
+          <w:szCs w:val="23"/>
+        </w:rPr>
+        <w:t xml:space="preserve"> (</w:t>
+      </w:r>
+      <w:r>
+        <w:rPr>
+          <w:rFonts w:ascii="Helvetica" w:eastAsia="Times New Roman" w:hAnsi="Helvetica" w:cs="Times New Roman"/>
+          <w:i/>
+          <w:iCs/>
+          <w:sz w:val="23"/>
+          <w:szCs w:val="23"/>
+        </w:rPr>
+        <w:t>i.</w:t>
+      </w:r>
+      <w:r>
+        <w:rPr>
+          <w:rFonts w:ascii="Helvetica" w:eastAsia="Times New Roman" w:hAnsi="Helvetica" w:cs="Times New Roman"/>
+          <w:i/>
+          <w:iCs/>
+          <w:sz w:val="23"/>
+          <w:szCs w:val="23"/>
+        </w:rPr>
+        <w:t>e</w:t>
+      </w:r>
+      <w:r>
+        <w:rPr>
+          <w:rFonts w:ascii="Helvetica" w:eastAsia="Times New Roman" w:hAnsi="Helvetica" w:cs="Times New Roman"/>
+          <w:sz w:val="23"/>
+          <w:szCs w:val="23"/>
+        </w:rPr>
+        <w:t>. perform better than random chance), but ideally</w:t>
+      </w:r>
+      <w:r>
+        <w:rPr>
+          <w:rFonts w:ascii="Helvetica" w:eastAsia="Times New Roman" w:hAnsi="Helvetica" w:cs="Times New Roman"/>
           <w:sz w:val="23"/>
           <w:szCs w:val="23"/>
         </w:rPr>
@@ -732,7 +775,6 @@
       <w:r>
         <w:rPr>
           <w:rFonts w:ascii="Helvetica" w:eastAsia="Times New Roman" w:hAnsi="Helvetica" w:cs="Times New Roman"/>
-          <w:color w:val="555555"/>
           <w:sz w:val="23"/>
           <w:szCs w:val="23"/>
         </w:rPr>
@@ -741,7 +783,6 @@
       <w:r>
         <w:rPr>
           <w:rFonts w:ascii="Helvetica" w:eastAsia="Times New Roman" w:hAnsi="Helvetica" w:cs="Times New Roman"/>
-          <w:color w:val="555555"/>
           <w:sz w:val="23"/>
           <w:szCs w:val="23"/>
         </w:rPr>
@@ -750,7 +791,6 @@
       <w:r>
         <w:rPr>
           <w:rFonts w:ascii="Helvetica" w:eastAsia="Times New Roman" w:hAnsi="Helvetica" w:cs="Times New Roman"/>
-          <w:color w:val="555555"/>
           <w:sz w:val="23"/>
           <w:szCs w:val="23"/>
         </w:rPr>
@@ -763,15 +803,13 @@
         <w:textAlignment w:val="baseline"/>
         <w:rPr>
           <w:rFonts w:ascii="Helvetica" w:eastAsia="Times New Roman" w:hAnsi="Helvetica" w:cs="Times New Roman"/>
-          <w:color w:val="555555"/>
-          <w:sz w:val="23"/>
-          <w:szCs w:val="23"/>
-        </w:rPr>
-      </w:pPr>
-      <w:r>
-        <w:rPr>
-          <w:rFonts w:ascii="Helvetica" w:eastAsia="Times New Roman" w:hAnsi="Helvetica" w:cs="Times New Roman"/>
-          <w:color w:val="555555"/>
+          <w:sz w:val="23"/>
+          <w:szCs w:val="23"/>
+        </w:rPr>
+      </w:pPr>
+      <w:r>
+        <w:rPr>
+          <w:rFonts w:ascii="Helvetica" w:eastAsia="Times New Roman" w:hAnsi="Helvetica" w:cs="Times New Roman"/>
           <w:sz w:val="23"/>
           <w:szCs w:val="23"/>
         </w:rPr>
@@ -780,7 +818,6 @@
       <w:r>
         <w:rPr>
           <w:rFonts w:ascii="Helvetica" w:eastAsia="Times New Roman" w:hAnsi="Helvetica" w:cs="Times New Roman"/>
-          <w:color w:val="555555"/>
           <w:sz w:val="23"/>
           <w:szCs w:val="23"/>
         </w:rPr>
@@ -789,7 +826,6 @@
       <w:r>
         <w:rPr>
           <w:rFonts w:ascii="Helvetica" w:eastAsia="Times New Roman" w:hAnsi="Helvetica" w:cs="Times New Roman"/>
-          <w:color w:val="555555"/>
           <w:sz w:val="23"/>
           <w:szCs w:val="23"/>
         </w:rPr>
@@ -798,7 +834,6 @@
       <w:r>
         <w:rPr>
           <w:rFonts w:ascii="Helvetica" w:eastAsia="Times New Roman" w:hAnsi="Helvetica" w:cs="Times New Roman"/>
-          <w:color w:val="555555"/>
           <w:sz w:val="23"/>
           <w:szCs w:val="23"/>
         </w:rPr>
@@ -807,7 +842,6 @@
       <w:r>
         <w:rPr>
           <w:rFonts w:ascii="Helvetica" w:eastAsia="Times New Roman" w:hAnsi="Helvetica" w:cs="Times New Roman"/>
-          <w:color w:val="555555"/>
           <w:sz w:val="23"/>
           <w:szCs w:val="23"/>
         </w:rPr>
@@ -816,7 +850,6 @@
       <w:r>
         <w:rPr>
           <w:rFonts w:ascii="Helvetica" w:eastAsia="Times New Roman" w:hAnsi="Helvetica" w:cs="Times New Roman"/>
-          <w:color w:val="555555"/>
           <w:sz w:val="23"/>
           <w:szCs w:val="23"/>
         </w:rPr>
@@ -825,7 +858,6 @@
       <w:r>
         <w:rPr>
           <w:rFonts w:ascii="Helvetica" w:eastAsia="Times New Roman" w:hAnsi="Helvetica" w:cs="Times New Roman"/>
-          <w:color w:val="555555"/>
           <w:sz w:val="23"/>
           <w:szCs w:val="23"/>
         </w:rPr>
@@ -834,7 +866,6 @@
       <w:r>
         <w:rPr>
           <w:rFonts w:ascii="Helvetica" w:eastAsia="Times New Roman" w:hAnsi="Helvetica" w:cs="Times New Roman"/>
-          <w:color w:val="555555"/>
           <w:sz w:val="23"/>
           <w:szCs w:val="23"/>
         </w:rPr>
@@ -843,7 +874,6 @@
       <w:r>
         <w:rPr>
           <w:rFonts w:ascii="Helvetica" w:eastAsia="Times New Roman" w:hAnsi="Helvetica" w:cs="Times New Roman"/>
-          <w:color w:val="555555"/>
           <w:sz w:val="23"/>
           <w:szCs w:val="23"/>
         </w:rPr>
@@ -852,7 +882,6 @@
       <w:r>
         <w:rPr>
           <w:rFonts w:ascii="Helvetica" w:eastAsia="Times New Roman" w:hAnsi="Helvetica" w:cs="Times New Roman"/>
-          <w:color w:val="555555"/>
           <w:sz w:val="23"/>
           <w:szCs w:val="23"/>
         </w:rPr>
@@ -861,7 +890,6 @@
       <w:r>
         <w:rPr>
           <w:rFonts w:ascii="Helvetica" w:eastAsia="Times New Roman" w:hAnsi="Helvetica" w:cs="Times New Roman"/>
-          <w:color w:val="555555"/>
           <w:sz w:val="23"/>
           <w:szCs w:val="23"/>
         </w:rPr>
@@ -874,15 +902,13 @@
         <w:textAlignment w:val="baseline"/>
         <w:rPr>
           <w:rFonts w:ascii="Helvetica" w:eastAsia="Times New Roman" w:hAnsi="Helvetica" w:cs="Times New Roman"/>
-          <w:color w:val="555555"/>
-          <w:sz w:val="23"/>
-          <w:szCs w:val="23"/>
-        </w:rPr>
-      </w:pPr>
-      <w:r>
-        <w:rPr>
-          <w:rFonts w:ascii="Helvetica" w:eastAsia="Times New Roman" w:hAnsi="Helvetica" w:cs="Times New Roman"/>
-          <w:color w:val="555555"/>
+          <w:sz w:val="23"/>
+          <w:szCs w:val="23"/>
+        </w:rPr>
+      </w:pPr>
+      <w:r>
+        <w:rPr>
+          <w:rFonts w:ascii="Helvetica" w:eastAsia="Times New Roman" w:hAnsi="Helvetica" w:cs="Times New Roman"/>
           <w:sz w:val="23"/>
           <w:szCs w:val="23"/>
         </w:rPr>
@@ -895,15 +921,13 @@
         <w:textAlignment w:val="baseline"/>
         <w:rPr>
           <w:rFonts w:ascii="Helvetica" w:eastAsia="Times New Roman" w:hAnsi="Helvetica" w:cs="Times New Roman"/>
-          <w:color w:val="555555"/>
-          <w:sz w:val="23"/>
-          <w:szCs w:val="23"/>
-        </w:rPr>
-      </w:pPr>
-      <w:r>
-        <w:rPr>
-          <w:rFonts w:ascii="Helvetica" w:eastAsia="Times New Roman" w:hAnsi="Helvetica" w:cs="Times New Roman"/>
-          <w:color w:val="555555"/>
+          <w:sz w:val="23"/>
+          <w:szCs w:val="23"/>
+        </w:rPr>
+      </w:pPr>
+      <w:r>
+        <w:rPr>
+          <w:rFonts w:ascii="Helvetica" w:eastAsia="Times New Roman" w:hAnsi="Helvetica" w:cs="Times New Roman"/>
           <w:sz w:val="23"/>
           <w:szCs w:val="23"/>
         </w:rPr>
@@ -912,7 +936,6 @@
       <w:r>
         <w:rPr>
           <w:rFonts w:ascii="Helvetica" w:eastAsia="Times New Roman" w:hAnsi="Helvetica" w:cs="Times New Roman"/>
-          <w:color w:val="555555"/>
           <w:sz w:val="23"/>
           <w:szCs w:val="23"/>
         </w:rPr>
@@ -921,7 +944,6 @@
       <w:r>
         <w:rPr>
           <w:rFonts w:ascii="Helvetica" w:eastAsia="Times New Roman" w:hAnsi="Helvetica" w:cs="Times New Roman"/>
-          <w:color w:val="555555"/>
           <w:sz w:val="23"/>
           <w:szCs w:val="23"/>
         </w:rPr>
@@ -930,7 +952,6 @@
       <w:r>
         <w:rPr>
           <w:rFonts w:ascii="Helvetica" w:eastAsia="Times New Roman" w:hAnsi="Helvetica" w:cs="Times New Roman"/>
-          <w:color w:val="555555"/>
           <w:sz w:val="23"/>
           <w:szCs w:val="23"/>
         </w:rPr>
@@ -939,7 +960,6 @@
       <w:r>
         <w:rPr>
           <w:rFonts w:ascii="Helvetica" w:eastAsia="Times New Roman" w:hAnsi="Helvetica" w:cs="Times New Roman"/>
-          <w:color w:val="555555"/>
           <w:sz w:val="23"/>
           <w:szCs w:val="23"/>
         </w:rPr>
@@ -948,7 +968,6 @@
       <w:r>
         <w:rPr>
           <w:rFonts w:ascii="Helvetica" w:eastAsia="Times New Roman" w:hAnsi="Helvetica" w:cs="Times New Roman"/>
-          <w:color w:val="555555"/>
           <w:sz w:val="23"/>
           <w:szCs w:val="23"/>
         </w:rPr>
@@ -957,7 +976,6 @@
       <w:r>
         <w:rPr>
           <w:rFonts w:ascii="Helvetica" w:eastAsia="Times New Roman" w:hAnsi="Helvetica" w:cs="Times New Roman"/>
-          <w:color w:val="555555"/>
           <w:sz w:val="23"/>
           <w:szCs w:val="23"/>
         </w:rPr>
@@ -966,7 +984,6 @@
       <w:r>
         <w:rPr>
           <w:rFonts w:ascii="Helvetica" w:eastAsia="Times New Roman" w:hAnsi="Helvetica" w:cs="Times New Roman"/>
-          <w:color w:val="555555"/>
           <w:sz w:val="23"/>
           <w:szCs w:val="23"/>
         </w:rPr>
@@ -979,15 +996,13 @@
         <w:textAlignment w:val="baseline"/>
         <w:rPr>
           <w:rFonts w:ascii="Helvetica" w:eastAsia="Times New Roman" w:hAnsi="Helvetica" w:cs="Times New Roman"/>
-          <w:color w:val="555555"/>
-          <w:sz w:val="23"/>
-          <w:szCs w:val="23"/>
-        </w:rPr>
-      </w:pPr>
-      <w:r>
-        <w:rPr>
-          <w:rFonts w:ascii="Helvetica" w:eastAsia="Times New Roman" w:hAnsi="Helvetica" w:cs="Times New Roman"/>
-          <w:color w:val="555555"/>
+          <w:sz w:val="23"/>
+          <w:szCs w:val="23"/>
+        </w:rPr>
+      </w:pPr>
+      <w:r>
+        <w:rPr>
+          <w:rFonts w:ascii="Helvetica" w:eastAsia="Times New Roman" w:hAnsi="Helvetica" w:cs="Times New Roman"/>
           <w:sz w:val="23"/>
           <w:szCs w:val="23"/>
         </w:rPr>
@@ -1116,15 +1131,13 @@
         <w:textAlignment w:val="baseline"/>
         <w:rPr>
           <w:rFonts w:ascii="Helvetica" w:eastAsia="Times New Roman" w:hAnsi="Helvetica" w:cs="Times New Roman"/>
-          <w:color w:val="555555"/>
-          <w:sz w:val="23"/>
-          <w:szCs w:val="23"/>
-        </w:rPr>
-      </w:pPr>
-      <w:r>
-        <w:rPr>
-          <w:rFonts w:ascii="Helvetica" w:eastAsia="Times New Roman" w:hAnsi="Helvetica" w:cs="Times New Roman"/>
-          <w:color w:val="555555"/>
+          <w:sz w:val="23"/>
+          <w:szCs w:val="23"/>
+        </w:rPr>
+      </w:pPr>
+      <w:r>
+        <w:rPr>
+          <w:rFonts w:ascii="Helvetica" w:eastAsia="Times New Roman" w:hAnsi="Helvetica" w:cs="Times New Roman"/>
           <w:sz w:val="23"/>
           <w:szCs w:val="23"/>
         </w:rPr>
@@ -1133,7 +1146,6 @@
       <w:r>
         <w:rPr>
           <w:rFonts w:ascii="Helvetica" w:eastAsia="Times New Roman" w:hAnsi="Helvetica" w:cs="Times New Roman"/>
-          <w:color w:val="555555"/>
           <w:sz w:val="23"/>
           <w:szCs w:val="23"/>
         </w:rPr>
@@ -1142,7 +1154,6 @@
       <w:r>
         <w:rPr>
           <w:rFonts w:ascii="Helvetica" w:eastAsia="Times New Roman" w:hAnsi="Helvetica" w:cs="Times New Roman"/>
-          <w:color w:val="555555"/>
           <w:sz w:val="23"/>
           <w:szCs w:val="23"/>
         </w:rPr>
@@ -1151,7 +1162,6 @@
       <w:r>
         <w:rPr>
           <w:rFonts w:ascii="Helvetica" w:eastAsia="Times New Roman" w:hAnsi="Helvetica" w:cs="Times New Roman"/>
-          <w:color w:val="555555"/>
           <w:sz w:val="23"/>
           <w:szCs w:val="23"/>
         </w:rPr>
@@ -1160,7 +1170,6 @@
       <w:r>
         <w:rPr>
           <w:rFonts w:ascii="Helvetica" w:eastAsia="Times New Roman" w:hAnsi="Helvetica" w:cs="Times New Roman"/>
-          <w:color w:val="555555"/>
           <w:sz w:val="23"/>
           <w:szCs w:val="23"/>
         </w:rPr>
@@ -1170,7 +1179,6 @@
       <w:r>
         <w:rPr>
           <w:rFonts w:ascii="Helvetica" w:eastAsia="Times New Roman" w:hAnsi="Helvetica" w:cs="Times New Roman"/>
-          <w:color w:val="555555"/>
           <w:sz w:val="23"/>
           <w:szCs w:val="23"/>
         </w:rPr>
@@ -1180,7 +1188,6 @@
       <w:r>
         <w:rPr>
           <w:rFonts w:ascii="Helvetica" w:eastAsia="Times New Roman" w:hAnsi="Helvetica" w:cs="Times New Roman"/>
-          <w:color w:val="555555"/>
           <w:sz w:val="23"/>
           <w:szCs w:val="23"/>
         </w:rPr>
@@ -1189,7 +1196,6 @@
       <w:r>
         <w:rPr>
           <w:rFonts w:ascii="Helvetica" w:eastAsia="Times New Roman" w:hAnsi="Helvetica" w:cs="Times New Roman"/>
-          <w:color w:val="555555"/>
           <w:sz w:val="23"/>
           <w:szCs w:val="23"/>
         </w:rPr>
@@ -1198,7 +1204,6 @@
       <w:r>
         <w:rPr>
           <w:rFonts w:ascii="Helvetica" w:eastAsia="Times New Roman" w:hAnsi="Helvetica" w:cs="Times New Roman"/>
-          <w:color w:val="555555"/>
           <w:sz w:val="23"/>
           <w:szCs w:val="23"/>
         </w:rPr>
@@ -1207,7 +1212,6 @@
       <w:r>
         <w:rPr>
           <w:rFonts w:ascii="Helvetica" w:eastAsia="Times New Roman" w:hAnsi="Helvetica" w:cs="Times New Roman"/>
-          <w:color w:val="555555"/>
           <w:sz w:val="23"/>
           <w:szCs w:val="23"/>
         </w:rPr>
@@ -1216,7 +1220,6 @@
       <w:r>
         <w:rPr>
           <w:rFonts w:ascii="Helvetica" w:eastAsia="Times New Roman" w:hAnsi="Helvetica" w:cs="Times New Roman"/>
-          <w:color w:val="555555"/>
           <w:sz w:val="23"/>
           <w:szCs w:val="23"/>
         </w:rPr>
@@ -1226,7 +1229,6 @@
       <w:r>
         <w:rPr>
           <w:rFonts w:ascii="Helvetica" w:eastAsia="Times New Roman" w:hAnsi="Helvetica" w:cs="Times New Roman"/>
-          <w:color w:val="555555"/>
           <w:sz w:val="23"/>
           <w:szCs w:val="23"/>
         </w:rPr>
@@ -1235,7 +1237,6 @@
       <w:r>
         <w:rPr>
           <w:rFonts w:ascii="Helvetica" w:eastAsia="Times New Roman" w:hAnsi="Helvetica" w:cs="Times New Roman"/>
-          <w:color w:val="555555"/>
           <w:sz w:val="23"/>
           <w:szCs w:val="23"/>
         </w:rPr>
@@ -1244,7 +1245,6 @@
       <w:r>
         <w:rPr>
           <w:rFonts w:ascii="Helvetica" w:eastAsia="Times New Roman" w:hAnsi="Helvetica" w:cs="Times New Roman"/>
-          <w:color w:val="555555"/>
           <w:sz w:val="23"/>
           <w:szCs w:val="23"/>
         </w:rPr>
@@ -1253,7 +1253,6 @@
       <w:r>
         <w:rPr>
           <w:rFonts w:ascii="Helvetica" w:eastAsia="Times New Roman" w:hAnsi="Helvetica" w:cs="Times New Roman"/>
-          <w:color w:val="555555"/>
           <w:sz w:val="23"/>
           <w:szCs w:val="23"/>
         </w:rPr>
@@ -1266,13 +1265,10 @@
         <w:textAlignment w:val="baseline"/>
         <w:rPr>
           <w:rFonts w:ascii="Helvetica" w:eastAsia="Times New Roman" w:hAnsi="Helvetica" w:cs="Times New Roman"/>
-          <w:color w:val="555555"/>
-          <w:sz w:val="23"/>
-          <w:szCs w:val="23"/>
-        </w:rPr>
-      </w:pPr>
-      <w:bookmarkStart w:id="0" w:name="_GoBack"/>
-      <w:bookmarkEnd w:id="0"/>
+          <w:sz w:val="23"/>
+          <w:szCs w:val="23"/>
+        </w:rPr>
+      </w:pPr>
     </w:p>
     <w:p>
       <w:pPr>
@@ -1280,15 +1276,13 @@
         <w:textAlignment w:val="baseline"/>
         <w:rPr>
           <w:rFonts w:ascii="Helvetica" w:eastAsia="Times New Roman" w:hAnsi="Helvetica" w:cs="Times New Roman"/>
-          <w:color w:val="555555"/>
-          <w:sz w:val="23"/>
-          <w:szCs w:val="23"/>
-        </w:rPr>
-      </w:pPr>
-      <w:r>
-        <w:rPr>
-          <w:rFonts w:ascii="Helvetica" w:eastAsia="Times New Roman" w:hAnsi="Helvetica" w:cs="Times New Roman"/>
-          <w:color w:val="555555"/>
+          <w:sz w:val="23"/>
+          <w:szCs w:val="23"/>
+        </w:rPr>
+      </w:pPr>
+      <w:r>
+        <w:rPr>
+          <w:rFonts w:ascii="Helvetica" w:eastAsia="Times New Roman" w:hAnsi="Helvetica" w:cs="Times New Roman"/>
           <w:sz w:val="23"/>
           <w:szCs w:val="23"/>
         </w:rPr>
@@ -1297,7 +1291,6 @@
       <w:r>
         <w:rPr>
           <w:rFonts w:ascii="Helvetica" w:eastAsia="Times New Roman" w:hAnsi="Helvetica" w:cs="Times New Roman"/>
-          <w:color w:val="555555"/>
           <w:sz w:val="23"/>
           <w:szCs w:val="23"/>
         </w:rPr>
@@ -1307,7 +1300,6 @@
         <w:rPr>
           <w:rFonts w:ascii="Helvetica" w:eastAsia="Times New Roman" w:hAnsi="Helvetica" w:cs="Times New Roman"/>
           <w:i/>
-          <w:color w:val="555555"/>
           <w:sz w:val="23"/>
           <w:szCs w:val="23"/>
         </w:rPr>
@@ -1316,7 +1308,6 @@
       <w:r>
         <w:rPr>
           <w:rFonts w:ascii="Helvetica" w:eastAsia="Times New Roman" w:hAnsi="Helvetica" w:cs="Times New Roman"/>
-          <w:color w:val="555555"/>
           <w:sz w:val="23"/>
           <w:szCs w:val="23"/>
         </w:rPr>
@@ -1428,15 +1419,13 @@
         <w:textAlignment w:val="baseline"/>
         <w:rPr>
           <w:rFonts w:ascii="Helvetica" w:eastAsia="Times New Roman" w:hAnsi="Helvetica" w:cs="Times New Roman"/>
-          <w:color w:val="555555"/>
-          <w:sz w:val="23"/>
-          <w:szCs w:val="23"/>
-        </w:rPr>
-      </w:pPr>
-      <w:r>
-        <w:rPr>
-          <w:rFonts w:ascii="Helvetica" w:eastAsia="Times New Roman" w:hAnsi="Helvetica" w:cs="Times New Roman"/>
-          <w:color w:val="555555"/>
+          <w:sz w:val="23"/>
+          <w:szCs w:val="23"/>
+        </w:rPr>
+      </w:pPr>
+      <w:r>
+        <w:rPr>
+          <w:rFonts w:ascii="Helvetica" w:eastAsia="Times New Roman" w:hAnsi="Helvetica" w:cs="Times New Roman"/>
           <w:sz w:val="23"/>
           <w:szCs w:val="23"/>
         </w:rPr>
@@ -1445,7 +1434,6 @@
       <w:r>
         <w:rPr>
           <w:rFonts w:ascii="Helvetica" w:eastAsia="Times New Roman" w:hAnsi="Helvetica" w:cs="Times New Roman"/>
-          <w:color w:val="555555"/>
           <w:sz w:val="23"/>
           <w:szCs w:val="23"/>
         </w:rPr>
@@ -1454,7 +1442,6 @@
       <w:r>
         <w:rPr>
           <w:rFonts w:ascii="Helvetica" w:eastAsia="Times New Roman" w:hAnsi="Helvetica" w:cs="Times New Roman"/>
-          <w:color w:val="555555"/>
           <w:sz w:val="23"/>
           <w:szCs w:val="23"/>
         </w:rPr>
@@ -1463,7 +1450,6 @@
       <w:r>
         <w:rPr>
           <w:rFonts w:ascii="Helvetica" w:eastAsia="Times New Roman" w:hAnsi="Helvetica" w:cs="Times New Roman"/>
-          <w:color w:val="555555"/>
           <w:sz w:val="23"/>
           <w:szCs w:val="23"/>
         </w:rPr>
@@ -1472,7 +1458,6 @@
       <w:r>
         <w:rPr>
           <w:rFonts w:ascii="Helvetica" w:eastAsia="Times New Roman" w:hAnsi="Helvetica" w:cs="Times New Roman"/>
-          <w:color w:val="555555"/>
           <w:sz w:val="23"/>
           <w:szCs w:val="23"/>
         </w:rPr>
@@ -1481,7 +1466,6 @@
       <w:r>
         <w:rPr>
           <w:rFonts w:ascii="Helvetica" w:eastAsia="Times New Roman" w:hAnsi="Helvetica" w:cs="Times New Roman"/>
-          <w:color w:val="555555"/>
           <w:sz w:val="23"/>
           <w:szCs w:val="23"/>
         </w:rPr>
@@ -1491,7 +1475,6 @@
       <w:r>
         <w:rPr>
           <w:rFonts w:ascii="Helvetica" w:eastAsia="Times New Roman" w:hAnsi="Helvetica" w:cs="Times New Roman"/>
-          <w:color w:val="555555"/>
           <w:sz w:val="23"/>
           <w:szCs w:val="23"/>
         </w:rPr>
@@ -1500,7 +1483,6 @@
       <w:r>
         <w:rPr>
           <w:rFonts w:ascii="Helvetica" w:eastAsia="Times New Roman" w:hAnsi="Helvetica" w:cs="Times New Roman"/>
-          <w:color w:val="555555"/>
           <w:sz w:val="23"/>
           <w:szCs w:val="23"/>
         </w:rPr>
@@ -1509,7 +1491,6 @@
       <w:r>
         <w:rPr>
           <w:rFonts w:ascii="Helvetica" w:eastAsia="Times New Roman" w:hAnsi="Helvetica" w:cs="Times New Roman"/>
-          <w:color w:val="555555"/>
           <w:sz w:val="23"/>
           <w:szCs w:val="23"/>
         </w:rPr>
@@ -1519,7 +1500,6 @@
       <w:r>
         <w:rPr>
           <w:rFonts w:ascii="Helvetica" w:eastAsia="Times New Roman" w:hAnsi="Helvetica" w:cs="Times New Roman"/>
-          <w:color w:val="555555"/>
           <w:sz w:val="23"/>
           <w:szCs w:val="23"/>
         </w:rPr>
@@ -1528,7 +1508,6 @@
       <w:r>
         <w:rPr>
           <w:rFonts w:ascii="Helvetica" w:eastAsia="Times New Roman" w:hAnsi="Helvetica" w:cs="Times New Roman"/>
-          <w:color w:val="555555"/>
           <w:sz w:val="23"/>
           <w:szCs w:val="23"/>
         </w:rPr>
@@ -1537,7 +1516,6 @@
       <w:r>
         <w:rPr>
           <w:rFonts w:ascii="Helvetica" w:eastAsia="Times New Roman" w:hAnsi="Helvetica" w:cs="Times New Roman"/>
-          <w:color w:val="555555"/>
           <w:sz w:val="23"/>
           <w:szCs w:val="23"/>
         </w:rPr>
@@ -1550,15 +1528,13 @@
         <w:textAlignment w:val="baseline"/>
         <w:rPr>
           <w:rFonts w:ascii="Helvetica" w:eastAsia="Times New Roman" w:hAnsi="Helvetica" w:cs="Times New Roman"/>
-          <w:color w:val="555555"/>
-          <w:sz w:val="23"/>
-          <w:szCs w:val="23"/>
-        </w:rPr>
-      </w:pPr>
-      <w:r>
-        <w:rPr>
-          <w:rFonts w:ascii="Helvetica" w:eastAsia="Times New Roman" w:hAnsi="Helvetica" w:cs="Times New Roman"/>
-          <w:color w:val="555555"/>
+          <w:sz w:val="23"/>
+          <w:szCs w:val="23"/>
+        </w:rPr>
+      </w:pPr>
+      <w:r>
+        <w:rPr>
+          <w:rFonts w:ascii="Helvetica" w:eastAsia="Times New Roman" w:hAnsi="Helvetica" w:cs="Times New Roman"/>
           <w:sz w:val="23"/>
           <w:szCs w:val="23"/>
         </w:rPr>
@@ -1567,7 +1543,6 @@
       <w:r>
         <w:rPr>
           <w:rFonts w:ascii="Helvetica" w:eastAsia="Times New Roman" w:hAnsi="Helvetica" w:cs="Times New Roman"/>
-          <w:color w:val="555555"/>
           <w:sz w:val="23"/>
           <w:szCs w:val="23"/>
         </w:rPr>
@@ -1576,7 +1551,6 @@
       <w:r>
         <w:rPr>
           <w:rFonts w:ascii="Helvetica" w:eastAsia="Times New Roman" w:hAnsi="Helvetica" w:cs="Times New Roman"/>
-          <w:color w:val="555555"/>
           <w:sz w:val="23"/>
           <w:szCs w:val="23"/>
         </w:rPr>
@@ -1585,7 +1559,6 @@
       <w:r>
         <w:rPr>
           <w:rFonts w:ascii="Helvetica" w:eastAsia="Times New Roman" w:hAnsi="Helvetica" w:cs="Times New Roman"/>
-          <w:color w:val="555555"/>
           <w:sz w:val="23"/>
           <w:szCs w:val="23"/>
         </w:rPr>
@@ -1594,7 +1567,6 @@
       <w:r>
         <w:rPr>
           <w:rFonts w:ascii="Helvetica" w:eastAsia="Times New Roman" w:hAnsi="Helvetica" w:cs="Times New Roman"/>
-          <w:color w:val="555555"/>
           <w:sz w:val="23"/>
           <w:szCs w:val="23"/>
         </w:rPr>
@@ -1603,7 +1575,6 @@
       <w:r>
         <w:rPr>
           <w:rFonts w:ascii="Helvetica" w:eastAsia="Times New Roman" w:hAnsi="Helvetica" w:cs="Times New Roman"/>
-          <w:color w:val="555555"/>
           <w:sz w:val="23"/>
           <w:szCs w:val="23"/>
         </w:rPr>
@@ -1612,7 +1583,6 @@
       <w:r>
         <w:rPr>
           <w:rFonts w:ascii="Helvetica" w:eastAsia="Times New Roman" w:hAnsi="Helvetica" w:cs="Times New Roman"/>
-          <w:color w:val="555555"/>
           <w:sz w:val="23"/>
           <w:szCs w:val="23"/>
         </w:rPr>
@@ -1621,7 +1591,6 @@
       <w:r>
         <w:rPr>
           <w:rFonts w:ascii="Helvetica" w:eastAsia="Times New Roman" w:hAnsi="Helvetica" w:cs="Times New Roman"/>
-          <w:color w:val="555555"/>
           <w:sz w:val="23"/>
           <w:szCs w:val="23"/>
         </w:rPr>
@@ -1630,7 +1599,6 @@
       <w:r>
         <w:rPr>
           <w:rFonts w:ascii="Helvetica" w:eastAsia="Times New Roman" w:hAnsi="Helvetica" w:cs="Times New Roman"/>
-          <w:color w:val="555555"/>
           <w:sz w:val="23"/>
           <w:szCs w:val="23"/>
         </w:rPr>
@@ -1639,7 +1607,6 @@
       <w:r>
         <w:rPr>
           <w:rFonts w:ascii="Helvetica" w:eastAsia="Times New Roman" w:hAnsi="Helvetica" w:cs="Times New Roman"/>
-          <w:color w:val="555555"/>
           <w:sz w:val="23"/>
           <w:szCs w:val="23"/>
         </w:rPr>
@@ -1648,7 +1615,6 @@
       <w:r>
         <w:rPr>
           <w:rFonts w:ascii="Helvetica" w:eastAsia="Times New Roman" w:hAnsi="Helvetica" w:cs="Times New Roman"/>
-          <w:color w:val="555555"/>
           <w:sz w:val="23"/>
           <w:szCs w:val="23"/>
         </w:rPr>
@@ -1657,7 +1623,6 @@
       <w:r>
         <w:rPr>
           <w:rFonts w:ascii="Helvetica" w:eastAsia="Times New Roman" w:hAnsi="Helvetica" w:cs="Times New Roman"/>
-          <w:color w:val="555555"/>
           <w:sz w:val="23"/>
           <w:szCs w:val="23"/>
         </w:rPr>
@@ -1666,7 +1631,6 @@
       <w:r>
         <w:rPr>
           <w:rFonts w:ascii="Helvetica" w:eastAsia="Times New Roman" w:hAnsi="Helvetica" w:cs="Times New Roman"/>
-          <w:color w:val="555555"/>
           <w:sz w:val="23"/>
           <w:szCs w:val="23"/>
         </w:rPr>
@@ -1675,7 +1639,6 @@
       <w:r>
         <w:rPr>
           <w:rFonts w:ascii="Helvetica" w:eastAsia="Times New Roman" w:hAnsi="Helvetica" w:cs="Times New Roman"/>
-          <w:color w:val="555555"/>
           <w:sz w:val="23"/>
           <w:szCs w:val="23"/>
         </w:rPr>
@@ -1684,7 +1647,6 @@
       <w:r>
         <w:rPr>
           <w:rFonts w:ascii="Helvetica" w:eastAsia="Times New Roman" w:hAnsi="Helvetica" w:cs="Times New Roman"/>
-          <w:color w:val="555555"/>
           <w:sz w:val="23"/>
           <w:szCs w:val="23"/>
         </w:rPr>
@@ -1693,7 +1655,6 @@
       <w:r>
         <w:rPr>
           <w:rFonts w:ascii="Helvetica" w:eastAsia="Times New Roman" w:hAnsi="Helvetica" w:cs="Times New Roman"/>
-          <w:color w:val="555555"/>
           <w:sz w:val="23"/>
           <w:szCs w:val="23"/>
         </w:rPr>
@@ -1702,7 +1663,6 @@
       <w:r>
         <w:rPr>
           <w:rFonts w:ascii="Helvetica" w:eastAsia="Times New Roman" w:hAnsi="Helvetica" w:cs="Times New Roman"/>
-          <w:color w:val="555555"/>
           <w:sz w:val="23"/>
           <w:szCs w:val="23"/>
         </w:rPr>
@@ -1715,15 +1675,13 @@
         <w:textAlignment w:val="baseline"/>
         <w:rPr>
           <w:rFonts w:ascii="Helvetica" w:eastAsia="Times New Roman" w:hAnsi="Helvetica" w:cs="Times New Roman"/>
-          <w:color w:val="555555"/>
-          <w:sz w:val="23"/>
-          <w:szCs w:val="23"/>
-        </w:rPr>
-      </w:pPr>
-      <w:r>
-        <w:rPr>
-          <w:rFonts w:ascii="Helvetica" w:eastAsia="Times New Roman" w:hAnsi="Helvetica" w:cs="Times New Roman"/>
-          <w:color w:val="555555"/>
+          <w:sz w:val="23"/>
+          <w:szCs w:val="23"/>
+        </w:rPr>
+      </w:pPr>
+      <w:r>
+        <w:rPr>
+          <w:rFonts w:ascii="Helvetica" w:eastAsia="Times New Roman" w:hAnsi="Helvetica" w:cs="Times New Roman"/>
           <w:sz w:val="23"/>
           <w:szCs w:val="23"/>
         </w:rPr>
@@ -1739,7 +1697,6 @@
           <w:rFonts w:ascii="Helvetica" w:eastAsia="Times New Roman" w:hAnsi="Helvetica" w:cs="Times New Roman"/>
           <w:b/>
           <w:bCs/>
-          <w:color w:val="222222"/>
           <w:sz w:val="36"/>
           <w:szCs w:val="36"/>
         </w:rPr>
@@ -1749,7 +1706,6 @@
           <w:rFonts w:ascii="Helvetica" w:eastAsia="Times New Roman" w:hAnsi="Helvetica" w:cs="Times New Roman"/>
           <w:b/>
           <w:bCs/>
-          <w:color w:val="222222"/>
           <w:sz w:val="36"/>
           <w:szCs w:val="36"/>
         </w:rPr>
@@ -1762,15 +1718,13 @@
         <w:textAlignment w:val="baseline"/>
         <w:rPr>
           <w:rFonts w:ascii="Helvetica" w:eastAsia="Times New Roman" w:hAnsi="Helvetica" w:cs="Times New Roman"/>
-          <w:color w:val="555555"/>
-          <w:sz w:val="23"/>
-          <w:szCs w:val="23"/>
-        </w:rPr>
-      </w:pPr>
-      <w:r>
-        <w:rPr>
-          <w:rFonts w:ascii="Helvetica" w:eastAsia="Times New Roman" w:hAnsi="Helvetica" w:cs="Times New Roman"/>
-          <w:color w:val="555555"/>
+          <w:sz w:val="23"/>
+          <w:szCs w:val="23"/>
+        </w:rPr>
+      </w:pPr>
+      <w:r>
+        <w:rPr>
+          <w:rFonts w:ascii="Helvetica" w:eastAsia="Times New Roman" w:hAnsi="Helvetica" w:cs="Times New Roman"/>
           <w:sz w:val="23"/>
           <w:szCs w:val="23"/>
         </w:rPr>
@@ -1779,7 +1733,6 @@
       <w:r>
         <w:rPr>
           <w:rFonts w:ascii="Helvetica" w:eastAsia="Times New Roman" w:hAnsi="Helvetica" w:cs="Times New Roman"/>
-          <w:color w:val="555555"/>
           <w:sz w:val="23"/>
           <w:szCs w:val="23"/>
         </w:rPr>
@@ -1788,7 +1741,6 @@
       <w:r>
         <w:rPr>
           <w:rFonts w:ascii="Helvetica" w:eastAsia="Times New Roman" w:hAnsi="Helvetica" w:cs="Times New Roman"/>
-          <w:color w:val="555555"/>
           <w:sz w:val="23"/>
           <w:szCs w:val="23"/>
         </w:rPr>
@@ -1801,15 +1753,13 @@
         <w:textAlignment w:val="baseline"/>
         <w:rPr>
           <w:rFonts w:ascii="Helvetica" w:eastAsia="Times New Roman" w:hAnsi="Helvetica" w:cs="Times New Roman"/>
-          <w:color w:val="555555"/>
-          <w:sz w:val="23"/>
-          <w:szCs w:val="23"/>
-        </w:rPr>
-      </w:pPr>
-      <w:r>
-        <w:rPr>
-          <w:rFonts w:ascii="Helvetica" w:eastAsia="Times New Roman" w:hAnsi="Helvetica" w:cs="Times New Roman"/>
-          <w:color w:val="555555"/>
+          <w:sz w:val="23"/>
+          <w:szCs w:val="23"/>
+        </w:rPr>
+      </w:pPr>
+      <w:r>
+        <w:rPr>
+          <w:rFonts w:ascii="Helvetica" w:eastAsia="Times New Roman" w:hAnsi="Helvetica" w:cs="Times New Roman"/>
           <w:sz w:val="23"/>
           <w:szCs w:val="23"/>
         </w:rPr>
@@ -1818,7 +1768,6 @@
       <w:r>
         <w:rPr>
           <w:rFonts w:ascii="Helvetica" w:eastAsia="Times New Roman" w:hAnsi="Helvetica" w:cs="Times New Roman"/>
-          <w:color w:val="555555"/>
           <w:sz w:val="23"/>
           <w:szCs w:val="23"/>
         </w:rPr>
@@ -1827,7 +1776,6 @@
       <w:r>
         <w:rPr>
           <w:rFonts w:ascii="Helvetica" w:eastAsia="Times New Roman" w:hAnsi="Helvetica" w:cs="Times New Roman"/>
-          <w:color w:val="555555"/>
           <w:sz w:val="23"/>
           <w:szCs w:val="23"/>
         </w:rPr>
@@ -1836,7 +1784,6 @@
       <w:r>
         <w:rPr>
           <w:rFonts w:ascii="Helvetica" w:eastAsia="Times New Roman" w:hAnsi="Helvetica" w:cs="Times New Roman"/>
-          <w:color w:val="555555"/>
           <w:sz w:val="23"/>
           <w:szCs w:val="23"/>
         </w:rPr>
@@ -1845,7 +1792,6 @@
       <w:r>
         <w:rPr>
           <w:rFonts w:ascii="Helvetica" w:eastAsia="Times New Roman" w:hAnsi="Helvetica" w:cs="Times New Roman"/>
-          <w:color w:val="555555"/>
           <w:sz w:val="23"/>
           <w:szCs w:val="23"/>
         </w:rPr>
@@ -1854,7 +1800,6 @@
       <w:r>
         <w:rPr>
           <w:rFonts w:ascii="Helvetica" w:eastAsia="Times New Roman" w:hAnsi="Helvetica" w:cs="Times New Roman"/>
-          <w:color w:val="555555"/>
           <w:sz w:val="23"/>
           <w:szCs w:val="23"/>
         </w:rPr>
@@ -1863,7 +1808,6 @@
       <w:r>
         <w:rPr>
           <w:rFonts w:ascii="Helvetica" w:eastAsia="Times New Roman" w:hAnsi="Helvetica" w:cs="Times New Roman"/>
-          <w:color w:val="555555"/>
           <w:sz w:val="23"/>
           <w:szCs w:val="23"/>
         </w:rPr>
@@ -1874,7 +1818,6 @@
           <w:rFonts w:ascii="Helvetica" w:eastAsia="Times New Roman" w:hAnsi="Helvetica" w:cs="Times New Roman"/>
           <w:i/>
           <w:iCs/>
-          <w:color w:val="555555"/>
           <w:sz w:val="23"/>
           <w:szCs w:val="23"/>
           <w:bdr w:val="none" w:sz="0" w:space="0" w:color="auto" w:frame="1"/>
@@ -1884,7 +1827,6 @@
       <w:r>
         <w:rPr>
           <w:rFonts w:ascii="Helvetica" w:eastAsia="Times New Roman" w:hAnsi="Helvetica" w:cs="Times New Roman"/>
-          <w:color w:val="555555"/>
           <w:sz w:val="23"/>
           <w:szCs w:val="23"/>
         </w:rPr>
@@ -1893,7 +1835,6 @@
       <w:r>
         <w:rPr>
           <w:rFonts w:ascii="Helvetica" w:eastAsia="Times New Roman" w:hAnsi="Helvetica" w:cs="Times New Roman"/>
-          <w:color w:val="555555"/>
           <w:sz w:val="23"/>
           <w:szCs w:val="23"/>
         </w:rPr>
@@ -1906,7 +1847,6 @@
         <w:textAlignment w:val="baseline"/>
         <w:rPr>
           <w:rFonts w:ascii="Helvetica" w:eastAsia="Times New Roman" w:hAnsi="Helvetica" w:cs="Times New Roman"/>
-          <w:color w:val="555555"/>
           <w:sz w:val="18"/>
           <w:szCs w:val="18"/>
         </w:rPr>
@@ -1921,7 +1861,6 @@
           <w:rFonts w:ascii="Helvetica" w:eastAsia="Times New Roman" w:hAnsi="Helvetica" w:cs="Times New Roman"/>
           <w:b/>
           <w:bCs/>
-          <w:color w:val="222222"/>
           <w:sz w:val="36"/>
           <w:szCs w:val="36"/>
         </w:rPr>
@@ -1931,7 +1870,6 @@
           <w:rFonts w:ascii="Helvetica" w:eastAsia="Times New Roman" w:hAnsi="Helvetica" w:cs="Times New Roman"/>
           <w:b/>
           <w:bCs/>
-          <w:color w:val="222222"/>
           <w:sz w:val="36"/>
           <w:szCs w:val="36"/>
         </w:rPr>
@@ -1944,15 +1882,13 @@
         <w:textAlignment w:val="baseline"/>
         <w:rPr>
           <w:rFonts w:ascii="Helvetica" w:eastAsia="Times New Roman" w:hAnsi="Helvetica" w:cs="Times New Roman"/>
-          <w:color w:val="555555"/>
-          <w:sz w:val="23"/>
-          <w:szCs w:val="23"/>
-        </w:rPr>
-      </w:pPr>
-      <w:r>
-        <w:rPr>
-          <w:rFonts w:ascii="Helvetica" w:eastAsia="Times New Roman" w:hAnsi="Helvetica" w:cs="Times New Roman"/>
-          <w:color w:val="555555"/>
+          <w:sz w:val="23"/>
+          <w:szCs w:val="23"/>
+        </w:rPr>
+      </w:pPr>
+      <w:r>
+        <w:rPr>
+          <w:rFonts w:ascii="Helvetica" w:eastAsia="Times New Roman" w:hAnsi="Helvetica" w:cs="Times New Roman"/>
           <w:sz w:val="23"/>
           <w:szCs w:val="23"/>
         </w:rPr>
@@ -1965,15 +1901,13 @@
         <w:textAlignment w:val="baseline"/>
         <w:rPr>
           <w:rFonts w:ascii="Helvetica" w:eastAsia="Times New Roman" w:hAnsi="Helvetica" w:cs="Times New Roman"/>
-          <w:color w:val="555555"/>
-          <w:sz w:val="23"/>
-          <w:szCs w:val="23"/>
-        </w:rPr>
-      </w:pPr>
-      <w:r>
-        <w:rPr>
-          <w:rFonts w:ascii="Helvetica" w:eastAsia="Times New Roman" w:hAnsi="Helvetica" w:cs="Times New Roman"/>
-          <w:color w:val="555555"/>
+          <w:sz w:val="23"/>
+          <w:szCs w:val="23"/>
+        </w:rPr>
+      </w:pPr>
+      <w:r>
+        <w:rPr>
+          <w:rFonts w:ascii="Helvetica" w:eastAsia="Times New Roman" w:hAnsi="Helvetica" w:cs="Times New Roman"/>
           <w:sz w:val="23"/>
           <w:szCs w:val="23"/>
         </w:rPr>
@@ -1983,7 +1917,6 @@
       <w:r>
         <w:rPr>
           <w:rFonts w:ascii="Helvetica" w:eastAsia="Times New Roman" w:hAnsi="Helvetica" w:cs="Times New Roman"/>
-          <w:color w:val="555555"/>
           <w:sz w:val="23"/>
           <w:szCs w:val="23"/>
         </w:rPr>
@@ -1992,7 +1925,6 @@
       <w:r>
         <w:rPr>
           <w:rFonts w:ascii="Helvetica" w:eastAsia="Times New Roman" w:hAnsi="Helvetica" w:cs="Times New Roman"/>
-          <w:color w:val="555555"/>
           <w:sz w:val="23"/>
           <w:szCs w:val="23"/>
         </w:rPr>
@@ -2001,7 +1933,6 @@
       <w:r>
         <w:rPr>
           <w:rFonts w:ascii="Helvetica" w:eastAsia="Times New Roman" w:hAnsi="Helvetica" w:cs="Times New Roman"/>
-          <w:color w:val="555555"/>
           <w:sz w:val="23"/>
           <w:szCs w:val="23"/>
         </w:rPr>
@@ -2010,7 +1941,6 @@
       <w:r>
         <w:rPr>
           <w:rFonts w:ascii="Helvetica" w:eastAsia="Times New Roman" w:hAnsi="Helvetica" w:cs="Times New Roman"/>
-          <w:color w:val="555555"/>
           <w:sz w:val="23"/>
           <w:szCs w:val="23"/>
         </w:rPr>
@@ -2019,7 +1949,6 @@
       <w:r>
         <w:rPr>
           <w:rFonts w:ascii="Helvetica" w:eastAsia="Times New Roman" w:hAnsi="Helvetica" w:cs="Times New Roman"/>
-          <w:color w:val="555555"/>
           <w:sz w:val="23"/>
           <w:szCs w:val="23"/>
         </w:rPr>
@@ -2028,7 +1957,6 @@
       <w:r>
         <w:rPr>
           <w:rFonts w:ascii="Helvetica" w:eastAsia="Times New Roman" w:hAnsi="Helvetica" w:cs="Times New Roman"/>
-          <w:color w:val="555555"/>
           <w:sz w:val="23"/>
           <w:szCs w:val="23"/>
         </w:rPr>
@@ -2037,7 +1965,6 @@
       <w:r>
         <w:rPr>
           <w:rFonts w:ascii="Helvetica" w:eastAsia="Times New Roman" w:hAnsi="Helvetica" w:cs="Times New Roman"/>
-          <w:color w:val="555555"/>
           <w:sz w:val="23"/>
           <w:szCs w:val="23"/>
         </w:rPr>
@@ -2046,7 +1973,6 @@
       <w:r>
         <w:rPr>
           <w:rFonts w:ascii="Helvetica" w:eastAsia="Times New Roman" w:hAnsi="Helvetica" w:cs="Times New Roman"/>
-          <w:color w:val="555555"/>
           <w:sz w:val="23"/>
           <w:szCs w:val="23"/>
         </w:rPr>
@@ -2055,7 +1981,6 @@
       <w:r>
         <w:rPr>
           <w:rFonts w:ascii="Helvetica" w:eastAsia="Times New Roman" w:hAnsi="Helvetica" w:cs="Times New Roman"/>
-          <w:color w:val="555555"/>
           <w:sz w:val="23"/>
           <w:szCs w:val="23"/>
         </w:rPr>
@@ -2064,25 +1989,14 @@
       <w:r>
         <w:rPr>
           <w:rFonts w:ascii="Helvetica" w:eastAsia="Times New Roman" w:hAnsi="Helvetica" w:cs="Times New Roman"/>
-          <w:color w:val="555555"/>
-          <w:sz w:val="23"/>
-          <w:szCs w:val="23"/>
-        </w:rPr>
-        <w:t xml:space="preserve">then </w:t>
-      </w:r>
-      <w:r>
-        <w:rPr>
-          <w:rFonts w:ascii="Helvetica" w:eastAsia="Times New Roman" w:hAnsi="Helvetica" w:cs="Times New Roman"/>
-          <w:color w:val="555555"/>
-          <w:sz w:val="23"/>
-          <w:szCs w:val="23"/>
-        </w:rPr>
-        <w:t>use</w:t>
-      </w:r>
-      <w:r>
-        <w:rPr>
-          <w:rFonts w:ascii="Helvetica" w:eastAsia="Times New Roman" w:hAnsi="Helvetica" w:cs="Times New Roman"/>
-          <w:color w:val="555555"/>
+          <w:sz w:val="23"/>
+          <w:szCs w:val="23"/>
+        </w:rPr>
+        <w:t>then use</w:t>
+      </w:r>
+      <w:r>
+        <w:rPr>
+          <w:rFonts w:ascii="Helvetica" w:eastAsia="Times New Roman" w:hAnsi="Helvetica" w:cs="Times New Roman"/>
           <w:sz w:val="23"/>
           <w:szCs w:val="23"/>
         </w:rPr>
@@ -2091,25 +2005,14 @@
       <w:r>
         <w:rPr>
           <w:rFonts w:ascii="Helvetica" w:eastAsia="Times New Roman" w:hAnsi="Helvetica" w:cs="Times New Roman"/>
-          <w:color w:val="555555"/>
-          <w:sz w:val="23"/>
-          <w:szCs w:val="23"/>
-        </w:rPr>
-        <w:t xml:space="preserve">plot </w:t>
-      </w:r>
-      <w:r>
-        <w:rPr>
-          <w:rFonts w:ascii="Helvetica" w:eastAsia="Times New Roman" w:hAnsi="Helvetica" w:cs="Times New Roman"/>
-          <w:color w:val="555555"/>
-          <w:sz w:val="23"/>
-          <w:szCs w:val="23"/>
-        </w:rPr>
-        <w:t xml:space="preserve">a histogram of </w:t>
-      </w:r>
-      <w:r>
-        <w:rPr>
-          <w:rFonts w:ascii="Helvetica" w:eastAsia="Times New Roman" w:hAnsi="Helvetica" w:cs="Times New Roman"/>
-          <w:color w:val="555555"/>
+          <w:sz w:val="23"/>
+          <w:szCs w:val="23"/>
+        </w:rPr>
+        <w:t xml:space="preserve">plot a histogram of </w:t>
+      </w:r>
+      <w:r>
+        <w:rPr>
+          <w:rFonts w:ascii="Helvetica" w:eastAsia="Times New Roman" w:hAnsi="Helvetica" w:cs="Times New Roman"/>
           <w:sz w:val="23"/>
           <w:szCs w:val="23"/>
         </w:rPr>
@@ -2118,7 +2021,6 @@
       <w:r>
         <w:rPr>
           <w:rFonts w:ascii="Helvetica" w:eastAsia="Times New Roman" w:hAnsi="Helvetica" w:cs="Times New Roman"/>
-          <w:color w:val="555555"/>
           <w:sz w:val="23"/>
           <w:szCs w:val="23"/>
         </w:rPr>
@@ -2127,7 +2029,6 @@
       <w:r>
         <w:rPr>
           <w:rFonts w:ascii="Helvetica" w:eastAsia="Times New Roman" w:hAnsi="Helvetica" w:cs="Times New Roman"/>
-          <w:color w:val="555555"/>
           <w:sz w:val="23"/>
           <w:szCs w:val="23"/>
         </w:rPr>
@@ -2136,7 +2037,6 @@
       <w:r>
         <w:rPr>
           <w:rFonts w:ascii="Helvetica" w:eastAsia="Times New Roman" w:hAnsi="Helvetica" w:cs="Times New Roman"/>
-          <w:color w:val="555555"/>
           <w:sz w:val="23"/>
           <w:szCs w:val="23"/>
         </w:rPr>
@@ -2145,7 +2045,6 @@
       <w:r>
         <w:rPr>
           <w:rFonts w:ascii="Helvetica" w:eastAsia="Times New Roman" w:hAnsi="Helvetica" w:cs="Times New Roman"/>
-          <w:color w:val="555555"/>
           <w:sz w:val="23"/>
           <w:szCs w:val="23"/>
         </w:rPr>
@@ -2154,7 +2053,6 @@
       <w:r>
         <w:rPr>
           <w:rFonts w:ascii="Helvetica" w:eastAsia="Times New Roman" w:hAnsi="Helvetica" w:cs="Times New Roman"/>
-          <w:color w:val="555555"/>
           <w:sz w:val="23"/>
           <w:szCs w:val="23"/>
         </w:rPr>
@@ -2163,7 +2061,6 @@
       <w:r>
         <w:rPr>
           <w:rFonts w:ascii="Helvetica" w:eastAsia="Times New Roman" w:hAnsi="Helvetica" w:cs="Times New Roman"/>
-          <w:color w:val="555555"/>
           <w:sz w:val="23"/>
           <w:szCs w:val="23"/>
         </w:rPr>
@@ -2172,7 +2069,6 @@
       <w:r>
         <w:rPr>
           <w:rFonts w:ascii="Helvetica" w:eastAsia="Times New Roman" w:hAnsi="Helvetica" w:cs="Times New Roman"/>
-          <w:color w:val="555555"/>
           <w:sz w:val="23"/>
           <w:szCs w:val="23"/>
         </w:rPr>
@@ -2181,7 +2077,6 @@
       <w:r>
         <w:rPr>
           <w:rFonts w:ascii="Helvetica" w:eastAsia="Times New Roman" w:hAnsi="Helvetica" w:cs="Times New Roman"/>
-          <w:color w:val="555555"/>
           <w:sz w:val="23"/>
           <w:szCs w:val="23"/>
         </w:rPr>
@@ -2190,7 +2085,6 @@
       <w:r>
         <w:rPr>
           <w:rFonts w:ascii="Helvetica" w:eastAsia="Times New Roman" w:hAnsi="Helvetica" w:cs="Times New Roman"/>
-          <w:color w:val="555555"/>
           <w:sz w:val="23"/>
           <w:szCs w:val="23"/>
         </w:rPr>
@@ -2199,7 +2093,6 @@
       <w:r>
         <w:rPr>
           <w:rFonts w:ascii="Helvetica" w:eastAsia="Times New Roman" w:hAnsi="Helvetica" w:cs="Times New Roman"/>
-          <w:color w:val="555555"/>
           <w:sz w:val="23"/>
           <w:szCs w:val="23"/>
         </w:rPr>
@@ -2208,7 +2101,6 @@
       <w:r>
         <w:rPr>
           <w:rFonts w:ascii="Helvetica" w:eastAsia="Times New Roman" w:hAnsi="Helvetica" w:cs="Times New Roman"/>
-          <w:color w:val="555555"/>
           <w:sz w:val="23"/>
           <w:szCs w:val="23"/>
         </w:rPr>
@@ -2217,7 +2109,6 @@
       <w:r>
         <w:rPr>
           <w:rFonts w:ascii="Helvetica" w:eastAsia="Times New Roman" w:hAnsi="Helvetica" w:cs="Times New Roman"/>
-          <w:color w:val="555555"/>
           <w:sz w:val="23"/>
           <w:szCs w:val="23"/>
         </w:rPr>
@@ -2230,7 +2121,6 @@
         <w:textAlignment w:val="baseline"/>
         <w:rPr>
           <w:rFonts w:ascii="Helvetica" w:eastAsia="Times New Roman" w:hAnsi="Helvetica" w:cs="Times New Roman"/>
-          <w:color w:val="555555"/>
           <w:sz w:val="23"/>
           <w:szCs w:val="23"/>
         </w:rPr>
@@ -2242,15 +2132,13 @@
         <w:textAlignment w:val="baseline"/>
         <w:rPr>
           <w:rFonts w:ascii="Helvetica" w:eastAsia="Times New Roman" w:hAnsi="Helvetica" w:cs="Times New Roman"/>
-          <w:color w:val="555555"/>
-          <w:sz w:val="23"/>
-          <w:szCs w:val="23"/>
-        </w:rPr>
-      </w:pPr>
-      <w:r>
-        <w:rPr>
-          <w:rFonts w:ascii="Helvetica" w:eastAsia="Times New Roman" w:hAnsi="Helvetica" w:cs="Times New Roman"/>
-          <w:color w:val="555555"/>
+          <w:sz w:val="23"/>
+          <w:szCs w:val="23"/>
+        </w:rPr>
+      </w:pPr>
+      <w:r>
+        <w:rPr>
+          <w:rFonts w:ascii="Helvetica" w:eastAsia="Times New Roman" w:hAnsi="Helvetica" w:cs="Times New Roman"/>
           <w:sz w:val="23"/>
           <w:szCs w:val="23"/>
         </w:rPr>
@@ -2259,7 +2147,6 @@
       <w:r>
         <w:rPr>
           <w:rFonts w:ascii="Helvetica" w:eastAsia="Times New Roman" w:hAnsi="Helvetica" w:cs="Times New Roman"/>
-          <w:color w:val="555555"/>
           <w:sz w:val="23"/>
           <w:szCs w:val="23"/>
         </w:rPr>
@@ -2268,7 +2155,6 @@
       <w:r>
         <w:rPr>
           <w:rFonts w:ascii="Helvetica" w:eastAsia="Times New Roman" w:hAnsi="Helvetica" w:cs="Times New Roman"/>
-          <w:color w:val="555555"/>
           <w:sz w:val="23"/>
           <w:szCs w:val="23"/>
         </w:rPr>
@@ -2277,7 +2163,6 @@
       <w:r>
         <w:rPr>
           <w:rFonts w:ascii="Helvetica" w:eastAsia="Times New Roman" w:hAnsi="Helvetica" w:cs="Times New Roman"/>
-          <w:color w:val="555555"/>
           <w:sz w:val="23"/>
           <w:szCs w:val="23"/>
         </w:rPr>
@@ -2286,7 +2171,6 @@
       <w:r>
         <w:rPr>
           <w:rFonts w:ascii="Helvetica" w:eastAsia="Times New Roman" w:hAnsi="Helvetica" w:cs="Times New Roman"/>
-          <w:color w:val="555555"/>
           <w:sz w:val="23"/>
           <w:szCs w:val="23"/>
         </w:rPr>
@@ -2295,7 +2179,6 @@
       <w:r>
         <w:rPr>
           <w:rFonts w:ascii="Helvetica" w:eastAsia="Times New Roman" w:hAnsi="Helvetica" w:cs="Times New Roman"/>
-          <w:color w:val="555555"/>
           <w:sz w:val="23"/>
           <w:szCs w:val="23"/>
         </w:rPr>
@@ -2304,7 +2187,6 @@
       <w:r>
         <w:rPr>
           <w:rFonts w:ascii="Helvetica" w:eastAsia="Times New Roman" w:hAnsi="Helvetica" w:cs="Times New Roman"/>
-          <w:color w:val="555555"/>
           <w:sz w:val="23"/>
           <w:szCs w:val="23"/>
         </w:rPr>
@@ -2313,7 +2195,6 @@
       <w:r>
         <w:rPr>
           <w:rFonts w:ascii="Helvetica" w:eastAsia="Times New Roman" w:hAnsi="Helvetica" w:cs="Times New Roman"/>
-          <w:color w:val="555555"/>
           <w:sz w:val="23"/>
           <w:szCs w:val="23"/>
         </w:rPr>
@@ -2322,7 +2203,6 @@
       <w:r>
         <w:rPr>
           <w:rFonts w:ascii="Helvetica" w:eastAsia="Times New Roman" w:hAnsi="Helvetica" w:cs="Times New Roman"/>
-          <w:color w:val="555555"/>
           <w:sz w:val="23"/>
           <w:szCs w:val="23"/>
         </w:rPr>
@@ -2331,7 +2211,6 @@
       <w:r>
         <w:rPr>
           <w:rFonts w:ascii="Helvetica" w:eastAsia="Times New Roman" w:hAnsi="Helvetica" w:cs="Times New Roman"/>
-          <w:color w:val="555555"/>
           <w:sz w:val="23"/>
           <w:szCs w:val="23"/>
         </w:rPr>
@@ -2340,7 +2219,6 @@
       <w:r>
         <w:rPr>
           <w:rFonts w:ascii="Helvetica" w:eastAsia="Times New Roman" w:hAnsi="Helvetica" w:cs="Times New Roman"/>
-          <w:color w:val="555555"/>
           <w:sz w:val="23"/>
           <w:szCs w:val="23"/>
         </w:rPr>
@@ -2349,7 +2227,6 @@
       <w:r>
         <w:rPr>
           <w:rFonts w:ascii="Helvetica" w:eastAsia="Times New Roman" w:hAnsi="Helvetica" w:cs="Times New Roman"/>
-          <w:color w:val="555555"/>
           <w:sz w:val="23"/>
           <w:szCs w:val="23"/>
         </w:rPr>
@@ -2358,7 +2235,6 @@
       <w:r>
         <w:rPr>
           <w:rFonts w:ascii="Helvetica" w:eastAsia="Times New Roman" w:hAnsi="Helvetica" w:cs="Times New Roman"/>
-          <w:color w:val="555555"/>
           <w:sz w:val="23"/>
           <w:szCs w:val="23"/>
         </w:rPr>
@@ -2367,7 +2243,6 @@
       <w:r>
         <w:rPr>
           <w:rFonts w:ascii="Helvetica" w:eastAsia="Times New Roman" w:hAnsi="Helvetica" w:cs="Times New Roman"/>
-          <w:color w:val="555555"/>
           <w:sz w:val="23"/>
           <w:szCs w:val="23"/>
         </w:rPr>
@@ -2376,7 +2251,6 @@
       <w:r>
         <w:rPr>
           <w:rFonts w:ascii="Helvetica" w:eastAsia="Times New Roman" w:hAnsi="Helvetica" w:cs="Times New Roman"/>
-          <w:color w:val="555555"/>
           <w:sz w:val="23"/>
           <w:szCs w:val="23"/>
         </w:rPr>
@@ -2385,7 +2259,6 @@
       <w:r>
         <w:rPr>
           <w:rFonts w:ascii="Helvetica" w:eastAsia="Times New Roman" w:hAnsi="Helvetica" w:cs="Times New Roman"/>
-          <w:color w:val="555555"/>
           <w:sz w:val="23"/>
           <w:szCs w:val="23"/>
         </w:rPr>
@@ -2394,7 +2267,6 @@
       <w:r>
         <w:rPr>
           <w:rFonts w:ascii="Helvetica" w:eastAsia="Times New Roman" w:hAnsi="Helvetica" w:cs="Times New Roman"/>
-          <w:color w:val="555555"/>
           <w:sz w:val="23"/>
           <w:szCs w:val="23"/>
         </w:rPr>
@@ -2407,15 +2279,13 @@
         <w:textAlignment w:val="baseline"/>
         <w:rPr>
           <w:rFonts w:ascii="Helvetica" w:eastAsia="Times New Roman" w:hAnsi="Helvetica" w:cs="Times New Roman"/>
-          <w:color w:val="555555"/>
-          <w:sz w:val="23"/>
-          <w:szCs w:val="23"/>
-        </w:rPr>
-      </w:pPr>
-      <w:r>
-        <w:rPr>
-          <w:rFonts w:ascii="Helvetica" w:eastAsia="Times New Roman" w:hAnsi="Helvetica" w:cs="Times New Roman"/>
-          <w:color w:val="555555"/>
+          <w:sz w:val="23"/>
+          <w:szCs w:val="23"/>
+        </w:rPr>
+      </w:pPr>
+      <w:r>
+        <w:rPr>
+          <w:rFonts w:ascii="Helvetica" w:eastAsia="Times New Roman" w:hAnsi="Helvetica" w:cs="Times New Roman"/>
           <w:sz w:val="23"/>
           <w:szCs w:val="23"/>
         </w:rPr>
@@ -2424,7 +2294,6 @@
       <w:r>
         <w:rPr>
           <w:rFonts w:ascii="Helvetica" w:eastAsia="Times New Roman" w:hAnsi="Helvetica" w:cs="Times New Roman"/>
-          <w:color w:val="555555"/>
           <w:sz w:val="23"/>
           <w:szCs w:val="23"/>
         </w:rPr>
@@ -2433,7 +2302,6 @@
       <w:r>
         <w:rPr>
           <w:rFonts w:ascii="Helvetica" w:eastAsia="Times New Roman" w:hAnsi="Helvetica" w:cs="Times New Roman"/>
-          <w:color w:val="555555"/>
           <w:sz w:val="23"/>
           <w:szCs w:val="23"/>
         </w:rPr>
@@ -2442,7 +2310,6 @@
       <w:r>
         <w:rPr>
           <w:rFonts w:ascii="Helvetica" w:eastAsia="Times New Roman" w:hAnsi="Helvetica" w:cs="Times New Roman"/>
-          <w:color w:val="555555"/>
           <w:sz w:val="23"/>
           <w:szCs w:val="23"/>
         </w:rPr>
@@ -2451,7 +2318,6 @@
       <w:r>
         <w:rPr>
           <w:rFonts w:ascii="Helvetica" w:eastAsia="Times New Roman" w:hAnsi="Helvetica" w:cs="Times New Roman"/>
-          <w:color w:val="555555"/>
           <w:sz w:val="23"/>
           <w:szCs w:val="23"/>
         </w:rPr>
@@ -2460,7 +2326,6 @@
       <w:r>
         <w:rPr>
           <w:rFonts w:ascii="Helvetica" w:eastAsia="Times New Roman" w:hAnsi="Helvetica" w:cs="Times New Roman"/>
-          <w:color w:val="555555"/>
           <w:sz w:val="23"/>
           <w:szCs w:val="23"/>
         </w:rPr>
@@ -2469,7 +2334,6 @@
       <w:r>
         <w:rPr>
           <w:rFonts w:ascii="Helvetica" w:eastAsia="Times New Roman" w:hAnsi="Helvetica" w:cs="Times New Roman"/>
-          <w:color w:val="555555"/>
           <w:sz w:val="23"/>
           <w:szCs w:val="23"/>
         </w:rPr>
@@ -2478,7 +2342,6 @@
       <w:r>
         <w:rPr>
           <w:rFonts w:ascii="Helvetica" w:eastAsia="Times New Roman" w:hAnsi="Helvetica" w:cs="Times New Roman"/>
-          <w:color w:val="555555"/>
           <w:sz w:val="23"/>
           <w:szCs w:val="23"/>
         </w:rPr>
@@ -2487,7 +2350,6 @@
       <w:r>
         <w:rPr>
           <w:rFonts w:ascii="Helvetica" w:eastAsia="Times New Roman" w:hAnsi="Helvetica" w:cs="Times New Roman"/>
-          <w:color w:val="555555"/>
           <w:sz w:val="23"/>
           <w:szCs w:val="23"/>
         </w:rPr>
@@ -2496,7 +2358,6 @@
       <w:r>
         <w:rPr>
           <w:rFonts w:ascii="Helvetica" w:eastAsia="Times New Roman" w:hAnsi="Helvetica" w:cs="Times New Roman"/>
-          <w:color w:val="555555"/>
           <w:sz w:val="23"/>
           <w:szCs w:val="23"/>
         </w:rPr>
@@ -2505,7 +2366,6 @@
       <w:r>
         <w:rPr>
           <w:rFonts w:ascii="Helvetica" w:eastAsia="Times New Roman" w:hAnsi="Helvetica" w:cs="Times New Roman"/>
-          <w:color w:val="555555"/>
           <w:sz w:val="23"/>
           <w:szCs w:val="23"/>
         </w:rPr>
@@ -2514,7 +2374,6 @@
       <w:r>
         <w:rPr>
           <w:rFonts w:ascii="Helvetica" w:eastAsia="Times New Roman" w:hAnsi="Helvetica" w:cs="Times New Roman"/>
-          <w:color w:val="555555"/>
           <w:sz w:val="23"/>
           <w:szCs w:val="23"/>
         </w:rPr>
@@ -2523,7 +2382,6 @@
       <w:r>
         <w:rPr>
           <w:rFonts w:ascii="Helvetica" w:eastAsia="Times New Roman" w:hAnsi="Helvetica" w:cs="Times New Roman"/>
-          <w:color w:val="555555"/>
           <w:sz w:val="23"/>
           <w:szCs w:val="23"/>
         </w:rPr>
@@ -2532,7 +2390,6 @@
       <w:r>
         <w:rPr>
           <w:rFonts w:ascii="Helvetica" w:eastAsia="Times New Roman" w:hAnsi="Helvetica" w:cs="Times New Roman"/>
-          <w:color w:val="555555"/>
           <w:sz w:val="23"/>
           <w:szCs w:val="23"/>
         </w:rPr>
@@ -2541,7 +2398,6 @@
       <w:r>
         <w:rPr>
           <w:rFonts w:ascii="Helvetica" w:eastAsia="Times New Roman" w:hAnsi="Helvetica" w:cs="Times New Roman"/>
-          <w:color w:val="555555"/>
           <w:sz w:val="23"/>
           <w:szCs w:val="23"/>
         </w:rPr>
@@ -2550,7 +2406,6 @@
       <w:r>
         <w:rPr>
           <w:rFonts w:ascii="Helvetica" w:eastAsia="Times New Roman" w:hAnsi="Helvetica" w:cs="Times New Roman"/>
-          <w:color w:val="555555"/>
           <w:sz w:val="23"/>
           <w:szCs w:val="23"/>
         </w:rPr>
@@ -2559,7 +2414,6 @@
       <w:r>
         <w:rPr>
           <w:rFonts w:ascii="Helvetica" w:eastAsia="Times New Roman" w:hAnsi="Helvetica" w:cs="Times New Roman"/>
-          <w:color w:val="555555"/>
           <w:sz w:val="23"/>
           <w:szCs w:val="23"/>
         </w:rPr>
@@ -2568,7 +2422,6 @@
       <w:r>
         <w:rPr>
           <w:rFonts w:ascii="Helvetica" w:eastAsia="Times New Roman" w:hAnsi="Helvetica" w:cs="Times New Roman"/>
-          <w:color w:val="555555"/>
           <w:sz w:val="23"/>
           <w:szCs w:val="23"/>
         </w:rPr>
@@ -2577,7 +2430,6 @@
       <w:r>
         <w:rPr>
           <w:rFonts w:ascii="Helvetica" w:eastAsia="Times New Roman" w:hAnsi="Helvetica" w:cs="Times New Roman"/>
-          <w:color w:val="555555"/>
           <w:sz w:val="23"/>
           <w:szCs w:val="23"/>
         </w:rPr>
@@ -2586,7 +2438,6 @@
       <w:r>
         <w:rPr>
           <w:rFonts w:ascii="Helvetica" w:eastAsia="Times New Roman" w:hAnsi="Helvetica" w:cs="Times New Roman"/>
-          <w:color w:val="555555"/>
           <w:sz w:val="23"/>
           <w:szCs w:val="23"/>
         </w:rPr>
@@ -2596,7 +2447,6 @@
       <w:r>
         <w:rPr>
           <w:rFonts w:ascii="Helvetica" w:eastAsia="Times New Roman" w:hAnsi="Helvetica" w:cs="Times New Roman"/>
-          <w:color w:val="555555"/>
           <w:sz w:val="23"/>
           <w:szCs w:val="23"/>
         </w:rPr>
@@ -2606,7 +2456,6 @@
       <w:r>
         <w:rPr>
           <w:rFonts w:ascii="Helvetica" w:eastAsia="Times New Roman" w:hAnsi="Helvetica" w:cs="Times New Roman"/>
-          <w:color w:val="555555"/>
           <w:sz w:val="23"/>
           <w:szCs w:val="23"/>
         </w:rPr>
@@ -2619,15 +2468,13 @@
         <w:textAlignment w:val="baseline"/>
         <w:rPr>
           <w:rFonts w:ascii="Helvetica" w:eastAsia="Times New Roman" w:hAnsi="Helvetica" w:cs="Times New Roman"/>
-          <w:color w:val="555555"/>
-          <w:sz w:val="23"/>
-          <w:szCs w:val="23"/>
-        </w:rPr>
-      </w:pPr>
-      <w:r>
-        <w:rPr>
-          <w:rFonts w:ascii="Helvetica" w:eastAsia="Times New Roman" w:hAnsi="Helvetica" w:cs="Times New Roman"/>
-          <w:color w:val="555555"/>
+          <w:sz w:val="23"/>
+          <w:szCs w:val="23"/>
+        </w:rPr>
+      </w:pPr>
+      <w:r>
+        <w:rPr>
+          <w:rFonts w:ascii="Helvetica" w:eastAsia="Times New Roman" w:hAnsi="Helvetica" w:cs="Times New Roman"/>
           <w:sz w:val="23"/>
           <w:szCs w:val="23"/>
         </w:rPr>
@@ -2643,7 +2490,6 @@
           <w:rFonts w:ascii="Helvetica" w:eastAsia="Times New Roman" w:hAnsi="Helvetica" w:cs="Times New Roman"/>
           <w:b/>
           <w:bCs/>
-          <w:color w:val="222222"/>
           <w:sz w:val="36"/>
           <w:szCs w:val="36"/>
         </w:rPr>
@@ -2653,7 +2499,6 @@
           <w:rFonts w:ascii="Helvetica" w:eastAsia="Times New Roman" w:hAnsi="Helvetica" w:cs="Times New Roman"/>
           <w:b/>
           <w:bCs/>
-          <w:color w:val="222222"/>
           <w:sz w:val="36"/>
           <w:szCs w:val="36"/>
         </w:rPr>
@@ -2666,15 +2511,13 @@
         <w:textAlignment w:val="baseline"/>
         <w:rPr>
           <w:rFonts w:ascii="Helvetica" w:eastAsia="Times New Roman" w:hAnsi="Helvetica" w:cs="Times New Roman"/>
-          <w:color w:val="555555"/>
-          <w:sz w:val="23"/>
-          <w:szCs w:val="23"/>
-        </w:rPr>
-      </w:pPr>
-      <w:r>
-        <w:rPr>
-          <w:rFonts w:ascii="Helvetica" w:eastAsia="Times New Roman" w:hAnsi="Helvetica" w:cs="Times New Roman"/>
-          <w:color w:val="555555"/>
+          <w:sz w:val="23"/>
+          <w:szCs w:val="23"/>
+        </w:rPr>
+      </w:pPr>
+      <w:r>
+        <w:rPr>
+          <w:rFonts w:ascii="Helvetica" w:eastAsia="Times New Roman" w:hAnsi="Helvetica" w:cs="Times New Roman"/>
           <w:sz w:val="23"/>
           <w:szCs w:val="23"/>
         </w:rPr>
@@ -2683,7 +2526,6 @@
       <w:r>
         <w:rPr>
           <w:rFonts w:ascii="Helvetica" w:eastAsia="Times New Roman" w:hAnsi="Helvetica" w:cs="Times New Roman"/>
-          <w:color w:val="555555"/>
           <w:sz w:val="23"/>
           <w:szCs w:val="23"/>
         </w:rPr>
@@ -2696,15 +2538,13 @@
         <w:textAlignment w:val="baseline"/>
         <w:rPr>
           <w:rFonts w:ascii="Helvetica" w:eastAsia="Times New Roman" w:hAnsi="Helvetica" w:cs="Times New Roman"/>
-          <w:color w:val="555555"/>
-          <w:sz w:val="23"/>
-          <w:szCs w:val="23"/>
-        </w:rPr>
-      </w:pPr>
-      <w:r>
-        <w:rPr>
-          <w:rFonts w:ascii="Helvetica" w:eastAsia="Times New Roman" w:hAnsi="Helvetica" w:cs="Times New Roman"/>
-          <w:color w:val="555555"/>
+          <w:sz w:val="23"/>
+          <w:szCs w:val="23"/>
+        </w:rPr>
+      </w:pPr>
+      <w:r>
+        <w:rPr>
+          <w:rFonts w:ascii="Helvetica" w:eastAsia="Times New Roman" w:hAnsi="Helvetica" w:cs="Times New Roman"/>
           <w:sz w:val="23"/>
           <w:szCs w:val="23"/>
         </w:rPr>
@@ -2713,7 +2553,6 @@
       <w:r>
         <w:rPr>
           <w:rFonts w:ascii="Helvetica" w:eastAsia="Times New Roman" w:hAnsi="Helvetica" w:cs="Times New Roman"/>
-          <w:color w:val="555555"/>
           <w:sz w:val="23"/>
           <w:szCs w:val="23"/>
         </w:rPr>
@@ -2722,7 +2561,6 @@
       <w:r>
         <w:rPr>
           <w:rFonts w:ascii="Helvetica" w:eastAsia="Times New Roman" w:hAnsi="Helvetica" w:cs="Times New Roman"/>
-          <w:color w:val="555555"/>
           <w:sz w:val="23"/>
           <w:szCs w:val="23"/>
         </w:rPr>
@@ -2731,7 +2569,6 @@
       <w:r>
         <w:rPr>
           <w:rFonts w:ascii="Helvetica" w:eastAsia="Times New Roman" w:hAnsi="Helvetica" w:cs="Times New Roman"/>
-          <w:color w:val="555555"/>
           <w:sz w:val="23"/>
           <w:szCs w:val="23"/>
         </w:rPr>
@@ -2740,7 +2577,6 @@
       <w:r>
         <w:rPr>
           <w:rFonts w:ascii="Helvetica" w:eastAsia="Times New Roman" w:hAnsi="Helvetica" w:cs="Times New Roman"/>
-          <w:color w:val="555555"/>
           <w:sz w:val="23"/>
           <w:szCs w:val="23"/>
         </w:rPr>
@@ -2749,7 +2585,6 @@
       <w:r>
         <w:rPr>
           <w:rFonts w:ascii="Helvetica" w:eastAsia="Times New Roman" w:hAnsi="Helvetica" w:cs="Times New Roman"/>
-          <w:color w:val="555555"/>
           <w:sz w:val="23"/>
           <w:szCs w:val="23"/>
         </w:rPr>
@@ -2758,7 +2593,6 @@
       <w:r>
         <w:rPr>
           <w:rFonts w:ascii="Helvetica" w:eastAsia="Times New Roman" w:hAnsi="Helvetica" w:cs="Times New Roman"/>
-          <w:color w:val="555555"/>
           <w:sz w:val="23"/>
           <w:szCs w:val="23"/>
         </w:rPr>
@@ -2767,12 +2601,13 @@
       <w:r>
         <w:rPr>
           <w:rFonts w:ascii="Helvetica" w:eastAsia="Times New Roman" w:hAnsi="Helvetica" w:cs="Times New Roman"/>
-          <w:color w:val="555555"/>
           <w:sz w:val="23"/>
           <w:szCs w:val="23"/>
         </w:rPr>
         <w:t>give a better estimate of the model’s generalization error.</w:t>
       </w:r>
+      <w:bookmarkStart w:id="0" w:name="_GoBack"/>
+      <w:bookmarkEnd w:id="0"/>
     </w:p>
     <w:p>
       <w:pPr>
@@ -2780,15 +2615,13 @@
         <w:textAlignment w:val="baseline"/>
         <w:rPr>
           <w:rFonts w:ascii="Helvetica" w:eastAsia="Times New Roman" w:hAnsi="Helvetica" w:cs="Times New Roman"/>
-          <w:color w:val="555555"/>
-          <w:sz w:val="23"/>
-          <w:szCs w:val="23"/>
-        </w:rPr>
-      </w:pPr>
-      <w:r>
-        <w:rPr>
-          <w:rFonts w:ascii="Helvetica" w:eastAsia="Times New Roman" w:hAnsi="Helvetica" w:cs="Times New Roman"/>
-          <w:color w:val="555555"/>
+          <w:sz w:val="23"/>
+          <w:szCs w:val="23"/>
+        </w:rPr>
+      </w:pPr>
+      <w:r>
+        <w:rPr>
+          <w:rFonts w:ascii="Helvetica" w:eastAsia="Times New Roman" w:hAnsi="Helvetica" w:cs="Times New Roman"/>
           <w:sz w:val="23"/>
           <w:szCs w:val="23"/>
         </w:rPr>
@@ -2798,7 +2631,6 @@
       <w:r>
         <w:rPr>
           <w:rFonts w:ascii="Helvetica" w:eastAsia="Times New Roman" w:hAnsi="Helvetica" w:cs="Times New Roman"/>
-          <w:color w:val="555555"/>
           <w:sz w:val="23"/>
           <w:szCs w:val="23"/>
         </w:rPr>
@@ -2807,7 +2639,6 @@
       <w:r>
         <w:rPr>
           <w:rFonts w:ascii="Helvetica" w:eastAsia="Times New Roman" w:hAnsi="Helvetica" w:cs="Times New Roman"/>
-          <w:color w:val="555555"/>
           <w:sz w:val="23"/>
           <w:szCs w:val="23"/>
         </w:rPr>
@@ -2816,7 +2647,6 @@
       <w:r>
         <w:rPr>
           <w:rFonts w:ascii="Helvetica" w:eastAsia="Times New Roman" w:hAnsi="Helvetica" w:cs="Times New Roman"/>
-          <w:color w:val="555555"/>
           <w:sz w:val="23"/>
           <w:szCs w:val="23"/>
         </w:rPr>
@@ -2825,7 +2655,6 @@
       <w:r>
         <w:rPr>
           <w:rFonts w:ascii="Helvetica" w:eastAsia="Times New Roman" w:hAnsi="Helvetica" w:cs="Times New Roman"/>
-          <w:color w:val="555555"/>
           <w:sz w:val="23"/>
           <w:szCs w:val="23"/>
         </w:rPr>
@@ -2834,7 +2663,6 @@
       <w:r>
         <w:rPr>
           <w:rFonts w:ascii="Helvetica" w:eastAsia="Times New Roman" w:hAnsi="Helvetica" w:cs="Times New Roman"/>
-          <w:color w:val="555555"/>
           <w:sz w:val="23"/>
           <w:szCs w:val="23"/>
         </w:rPr>
@@ -2843,7 +2671,6 @@
       <w:r>
         <w:rPr>
           <w:rFonts w:ascii="Helvetica" w:eastAsia="Times New Roman" w:hAnsi="Helvetica" w:cs="Times New Roman"/>
-          <w:color w:val="555555"/>
           <w:sz w:val="23"/>
           <w:szCs w:val="23"/>
         </w:rPr>
@@ -2852,7 +2679,6 @@
       <w:r>
         <w:rPr>
           <w:rFonts w:ascii="Helvetica" w:eastAsia="Times New Roman" w:hAnsi="Helvetica" w:cs="Times New Roman"/>
-          <w:color w:val="555555"/>
           <w:sz w:val="23"/>
           <w:szCs w:val="23"/>
         </w:rPr>
@@ -2865,15 +2691,13 @@
         <w:textAlignment w:val="baseline"/>
         <w:rPr>
           <w:rFonts w:ascii="Helvetica" w:eastAsia="Times New Roman" w:hAnsi="Helvetica" w:cs="Times New Roman"/>
-          <w:color w:val="555555"/>
-          <w:sz w:val="23"/>
-          <w:szCs w:val="23"/>
-        </w:rPr>
-      </w:pPr>
-      <w:r>
-        <w:rPr>
-          <w:rFonts w:ascii="Helvetica" w:eastAsia="Times New Roman" w:hAnsi="Helvetica" w:cs="Times New Roman"/>
-          <w:color w:val="555555"/>
+          <w:sz w:val="23"/>
+          <w:szCs w:val="23"/>
+        </w:rPr>
+      </w:pPr>
+      <w:r>
+        <w:rPr>
+          <w:rFonts w:ascii="Helvetica" w:eastAsia="Times New Roman" w:hAnsi="Helvetica" w:cs="Times New Roman"/>
           <w:sz w:val="23"/>
           <w:szCs w:val="23"/>
         </w:rPr>
@@ -2882,7 +2706,6 @@
       <w:r>
         <w:rPr>
           <w:rFonts w:ascii="Helvetica" w:eastAsia="Times New Roman" w:hAnsi="Helvetica" w:cs="Times New Roman"/>
-          <w:color w:val="555555"/>
           <w:sz w:val="23"/>
           <w:szCs w:val="23"/>
         </w:rPr>
@@ -2891,7 +2714,6 @@
       <w:r>
         <w:rPr>
           <w:rFonts w:ascii="Helvetica" w:eastAsia="Times New Roman" w:hAnsi="Helvetica" w:cs="Times New Roman"/>
-          <w:color w:val="555555"/>
           <w:sz w:val="23"/>
           <w:szCs w:val="23"/>
         </w:rPr>
@@ -2900,7 +2722,6 @@
       <w:r>
         <w:rPr>
           <w:rFonts w:ascii="Helvetica" w:eastAsia="Times New Roman" w:hAnsi="Helvetica" w:cs="Times New Roman"/>
-          <w:color w:val="555555"/>
           <w:sz w:val="23"/>
           <w:szCs w:val="23"/>
         </w:rPr>
@@ -2909,7 +2730,6 @@
       <w:r>
         <w:rPr>
           <w:rFonts w:ascii="Helvetica" w:eastAsia="Times New Roman" w:hAnsi="Helvetica" w:cs="Times New Roman"/>
-          <w:color w:val="555555"/>
           <w:sz w:val="23"/>
           <w:szCs w:val="23"/>
         </w:rPr>
@@ -2918,7 +2738,6 @@
       <w:r>
         <w:rPr>
           <w:rFonts w:ascii="Helvetica" w:eastAsia="Times New Roman" w:hAnsi="Helvetica" w:cs="Times New Roman"/>
-          <w:color w:val="555555"/>
           <w:sz w:val="23"/>
           <w:szCs w:val="23"/>
         </w:rPr>
@@ -2927,7 +2746,6 @@
       <w:r>
         <w:rPr>
           <w:rFonts w:ascii="Helvetica" w:eastAsia="Times New Roman" w:hAnsi="Helvetica" w:cs="Times New Roman"/>
-          <w:color w:val="555555"/>
           <w:sz w:val="23"/>
           <w:szCs w:val="23"/>
         </w:rPr>
@@ -2936,7 +2754,6 @@
       <w:r>
         <w:rPr>
           <w:rFonts w:ascii="Helvetica" w:eastAsia="Times New Roman" w:hAnsi="Helvetica" w:cs="Times New Roman"/>
-          <w:color w:val="555555"/>
           <w:sz w:val="23"/>
           <w:szCs w:val="23"/>
         </w:rPr>
@@ -2945,7 +2762,6 @@
       <w:r>
         <w:rPr>
           <w:rFonts w:ascii="Helvetica" w:eastAsia="Times New Roman" w:hAnsi="Helvetica" w:cs="Times New Roman"/>
-          <w:color w:val="555555"/>
           <w:sz w:val="23"/>
           <w:szCs w:val="23"/>
         </w:rPr>
@@ -2954,7 +2770,6 @@
       <w:r>
         <w:rPr>
           <w:rFonts w:ascii="Helvetica" w:eastAsia="Times New Roman" w:hAnsi="Helvetica" w:cs="Times New Roman"/>
-          <w:color w:val="555555"/>
           <w:sz w:val="23"/>
           <w:szCs w:val="23"/>
         </w:rPr>
@@ -2963,7 +2778,6 @@
       <w:r>
         <w:rPr>
           <w:rFonts w:ascii="Helvetica" w:eastAsia="Times New Roman" w:hAnsi="Helvetica" w:cs="Times New Roman"/>
-          <w:color w:val="555555"/>
           <w:sz w:val="23"/>
           <w:szCs w:val="23"/>
         </w:rPr>
@@ -2972,7 +2786,6 @@
       <w:r>
         <w:rPr>
           <w:rFonts w:ascii="Helvetica" w:eastAsia="Times New Roman" w:hAnsi="Helvetica" w:cs="Times New Roman"/>
-          <w:color w:val="555555"/>
           <w:sz w:val="23"/>
           <w:szCs w:val="23"/>
         </w:rPr>
@@ -2981,7 +2794,6 @@
       <w:r>
         <w:rPr>
           <w:rFonts w:ascii="Helvetica" w:eastAsia="Times New Roman" w:hAnsi="Helvetica" w:cs="Times New Roman"/>
-          <w:color w:val="555555"/>
           <w:sz w:val="23"/>
           <w:szCs w:val="23"/>
         </w:rPr>
@@ -2990,7 +2802,6 @@
       <w:r>
         <w:rPr>
           <w:rFonts w:ascii="Helvetica" w:eastAsia="Times New Roman" w:hAnsi="Helvetica" w:cs="Times New Roman"/>
-          <w:color w:val="555555"/>
           <w:sz w:val="23"/>
           <w:szCs w:val="23"/>
         </w:rPr>
@@ -2999,7 +2810,6 @@
       <w:r>
         <w:rPr>
           <w:rFonts w:ascii="Helvetica" w:eastAsia="Times New Roman" w:hAnsi="Helvetica" w:cs="Times New Roman"/>
-          <w:color w:val="555555"/>
           <w:sz w:val="23"/>
           <w:szCs w:val="23"/>
         </w:rPr>
@@ -3012,15 +2822,13 @@
         <w:textAlignment w:val="baseline"/>
         <w:rPr>
           <w:rFonts w:ascii="Helvetica" w:eastAsia="Times New Roman" w:hAnsi="Helvetica" w:cs="Times New Roman"/>
-          <w:color w:val="555555"/>
-          <w:sz w:val="23"/>
-          <w:szCs w:val="23"/>
-        </w:rPr>
-      </w:pPr>
-      <w:r>
-        <w:rPr>
-          <w:rFonts w:ascii="Helvetica" w:eastAsia="Times New Roman" w:hAnsi="Helvetica" w:cs="Times New Roman"/>
-          <w:color w:val="555555"/>
+          <w:sz w:val="23"/>
+          <w:szCs w:val="23"/>
+        </w:rPr>
+      </w:pPr>
+      <w:r>
+        <w:rPr>
+          <w:rFonts w:ascii="Helvetica" w:eastAsia="Times New Roman" w:hAnsi="Helvetica" w:cs="Times New Roman"/>
           <w:sz w:val="23"/>
           <w:szCs w:val="23"/>
         </w:rPr>
@@ -3029,7 +2837,6 @@
       <w:r>
         <w:rPr>
           <w:rFonts w:ascii="Helvetica" w:eastAsia="Times New Roman" w:hAnsi="Helvetica" w:cs="Times New Roman"/>
-          <w:color w:val="555555"/>
           <w:sz w:val="23"/>
           <w:szCs w:val="23"/>
         </w:rPr>
@@ -3038,7 +2845,6 @@
       <w:r>
         <w:rPr>
           <w:rFonts w:ascii="Helvetica" w:eastAsia="Times New Roman" w:hAnsi="Helvetica" w:cs="Times New Roman"/>
-          <w:color w:val="555555"/>
           <w:sz w:val="23"/>
           <w:szCs w:val="23"/>
         </w:rPr>
@@ -3051,15 +2857,13 @@
         <w:textAlignment w:val="baseline"/>
         <w:rPr>
           <w:rFonts w:ascii="Helvetica" w:eastAsia="Times New Roman" w:hAnsi="Helvetica" w:cs="Times New Roman"/>
-          <w:color w:val="555555"/>
-          <w:sz w:val="23"/>
-          <w:szCs w:val="23"/>
-        </w:rPr>
-      </w:pPr>
-      <w:r>
-        <w:rPr>
-          <w:rFonts w:ascii="Helvetica" w:eastAsia="Times New Roman" w:hAnsi="Helvetica" w:cs="Times New Roman"/>
-          <w:color w:val="555555"/>
+          <w:sz w:val="23"/>
+          <w:szCs w:val="23"/>
+        </w:rPr>
+      </w:pPr>
+      <w:r>
+        <w:rPr>
+          <w:rFonts w:ascii="Helvetica" w:eastAsia="Times New Roman" w:hAnsi="Helvetica" w:cs="Times New Roman"/>
           <w:sz w:val="23"/>
           <w:szCs w:val="23"/>
         </w:rPr>
@@ -3068,7 +2872,6 @@
       <w:r>
         <w:rPr>
           <w:rFonts w:ascii="Helvetica" w:eastAsia="Times New Roman" w:hAnsi="Helvetica" w:cs="Times New Roman"/>
-          <w:color w:val="555555"/>
           <w:sz w:val="23"/>
           <w:szCs w:val="23"/>
         </w:rPr>
@@ -3077,7 +2880,6 @@
       <w:r>
         <w:rPr>
           <w:rFonts w:ascii="Helvetica" w:eastAsia="Times New Roman" w:hAnsi="Helvetica" w:cs="Times New Roman"/>
-          <w:color w:val="555555"/>
           <w:sz w:val="23"/>
           <w:szCs w:val="23"/>
         </w:rPr>
@@ -3086,7 +2888,6 @@
       <w:r>
         <w:rPr>
           <w:rFonts w:ascii="Helvetica" w:eastAsia="Times New Roman" w:hAnsi="Helvetica" w:cs="Times New Roman"/>
-          <w:color w:val="555555"/>
           <w:sz w:val="23"/>
           <w:szCs w:val="23"/>
         </w:rPr>
@@ -3095,7 +2896,6 @@
       <w:r>
         <w:rPr>
           <w:rFonts w:ascii="Helvetica" w:eastAsia="Times New Roman" w:hAnsi="Helvetica" w:cs="Times New Roman"/>
-          <w:color w:val="555555"/>
           <w:sz w:val="23"/>
           <w:szCs w:val="23"/>
         </w:rPr>
@@ -3104,7 +2904,6 @@
       <w:r>
         <w:rPr>
           <w:rFonts w:ascii="Helvetica" w:eastAsia="Times New Roman" w:hAnsi="Helvetica" w:cs="Times New Roman"/>
-          <w:color w:val="555555"/>
           <w:sz w:val="23"/>
           <w:szCs w:val="23"/>
         </w:rPr>
@@ -3113,7 +2912,6 @@
       <w:r>
         <w:rPr>
           <w:rFonts w:ascii="Helvetica" w:eastAsia="Times New Roman" w:hAnsi="Helvetica" w:cs="Times New Roman"/>
-          <w:color w:val="555555"/>
           <w:sz w:val="23"/>
           <w:szCs w:val="23"/>
         </w:rPr>
@@ -3122,7 +2920,6 @@
       <w:r>
         <w:rPr>
           <w:rFonts w:ascii="Helvetica" w:eastAsia="Times New Roman" w:hAnsi="Helvetica" w:cs="Times New Roman"/>
-          <w:color w:val="555555"/>
           <w:sz w:val="23"/>
           <w:szCs w:val="23"/>
         </w:rPr>
@@ -3131,7 +2928,6 @@
       <w:r>
         <w:rPr>
           <w:rFonts w:ascii="Helvetica" w:eastAsia="Times New Roman" w:hAnsi="Helvetica" w:cs="Times New Roman"/>
-          <w:color w:val="555555"/>
           <w:sz w:val="23"/>
           <w:szCs w:val="23"/>
         </w:rPr>
@@ -3140,7 +2936,6 @@
       <w:r>
         <w:rPr>
           <w:rFonts w:ascii="Helvetica" w:eastAsia="Times New Roman" w:hAnsi="Helvetica" w:cs="Times New Roman"/>
-          <w:color w:val="555555"/>
           <w:sz w:val="23"/>
           <w:szCs w:val="23"/>
         </w:rPr>
@@ -3156,7 +2951,6 @@
           <w:rFonts w:ascii="Helvetica" w:eastAsia="Times New Roman" w:hAnsi="Helvetica" w:cs="Times New Roman"/>
           <w:b/>
           <w:bCs/>
-          <w:color w:val="222222"/>
           <w:sz w:val="36"/>
           <w:szCs w:val="36"/>
         </w:rPr>
@@ -3166,7 +2960,6 @@
           <w:rFonts w:ascii="Helvetica" w:eastAsia="Times New Roman" w:hAnsi="Helvetica" w:cs="Times New Roman"/>
           <w:b/>
           <w:bCs/>
-          <w:color w:val="222222"/>
           <w:sz w:val="36"/>
           <w:szCs w:val="36"/>
         </w:rPr>
@@ -3179,15 +2972,13 @@
         <w:textAlignment w:val="baseline"/>
         <w:rPr>
           <w:rFonts w:ascii="Helvetica" w:eastAsia="Times New Roman" w:hAnsi="Helvetica" w:cs="Times New Roman"/>
-          <w:color w:val="555555"/>
-          <w:sz w:val="23"/>
-          <w:szCs w:val="23"/>
-        </w:rPr>
-      </w:pPr>
-      <w:r>
-        <w:rPr>
-          <w:rFonts w:ascii="Helvetica" w:eastAsia="Times New Roman" w:hAnsi="Helvetica" w:cs="Times New Roman"/>
-          <w:color w:val="555555"/>
+          <w:sz w:val="23"/>
+          <w:szCs w:val="23"/>
+        </w:rPr>
+      </w:pPr>
+      <w:r>
+        <w:rPr>
+          <w:rFonts w:ascii="Helvetica" w:eastAsia="Times New Roman" w:hAnsi="Helvetica" w:cs="Times New Roman"/>
           <w:sz w:val="23"/>
           <w:szCs w:val="23"/>
         </w:rPr>
@@ -3196,7 +2987,6 @@
       <w:r>
         <w:rPr>
           <w:rFonts w:ascii="Helvetica" w:eastAsia="Times New Roman" w:hAnsi="Helvetica" w:cs="Times New Roman"/>
-          <w:color w:val="555555"/>
           <w:sz w:val="23"/>
           <w:szCs w:val="23"/>
         </w:rPr>
@@ -3205,7 +2995,6 @@
       <w:r>
         <w:rPr>
           <w:rFonts w:ascii="Helvetica" w:eastAsia="Times New Roman" w:hAnsi="Helvetica" w:cs="Times New Roman"/>
-          <w:color w:val="555555"/>
           <w:sz w:val="23"/>
           <w:szCs w:val="23"/>
         </w:rPr>
@@ -3218,15 +3007,13 @@
         <w:textAlignment w:val="baseline"/>
         <w:rPr>
           <w:rFonts w:ascii="Helvetica" w:eastAsia="Times New Roman" w:hAnsi="Helvetica" w:cs="Times New Roman"/>
-          <w:color w:val="555555"/>
-          <w:sz w:val="23"/>
-          <w:szCs w:val="23"/>
-        </w:rPr>
-      </w:pPr>
-      <w:r>
-        <w:rPr>
-          <w:rFonts w:ascii="Helvetica" w:eastAsia="Times New Roman" w:hAnsi="Helvetica" w:cs="Times New Roman"/>
-          <w:color w:val="555555"/>
+          <w:sz w:val="23"/>
+          <w:szCs w:val="23"/>
+        </w:rPr>
+      </w:pPr>
+      <w:r>
+        <w:rPr>
+          <w:rFonts w:ascii="Helvetica" w:eastAsia="Times New Roman" w:hAnsi="Helvetica" w:cs="Times New Roman"/>
           <w:sz w:val="23"/>
           <w:szCs w:val="23"/>
         </w:rPr>
@@ -3235,7 +3022,6 @@
       <w:r>
         <w:rPr>
           <w:rFonts w:ascii="Helvetica" w:eastAsia="Times New Roman" w:hAnsi="Helvetica" w:cs="Times New Roman"/>
-          <w:color w:val="555555"/>
           <w:sz w:val="23"/>
           <w:szCs w:val="23"/>
         </w:rPr>
@@ -3244,7 +3030,6 @@
       <w:r>
         <w:rPr>
           <w:rFonts w:ascii="Helvetica" w:eastAsia="Times New Roman" w:hAnsi="Helvetica" w:cs="Times New Roman"/>
-          <w:color w:val="555555"/>
           <w:sz w:val="23"/>
           <w:szCs w:val="23"/>
         </w:rPr>
@@ -3257,7 +3042,6 @@
         <w:textAlignment w:val="baseline"/>
         <w:rPr>
           <w:rFonts w:ascii="Helvetica" w:eastAsia="Times New Roman" w:hAnsi="Helvetica" w:cs="Times New Roman"/>
-          <w:color w:val="555555"/>
           <w:sz w:val="23"/>
           <w:szCs w:val="23"/>
         </w:rPr>
@@ -3269,15 +3053,13 @@
         <w:textAlignment w:val="baseline"/>
         <w:rPr>
           <w:rFonts w:ascii="Helvetica" w:eastAsia="Times New Roman" w:hAnsi="Helvetica" w:cs="Times New Roman"/>
-          <w:color w:val="555555"/>
-          <w:sz w:val="23"/>
-          <w:szCs w:val="23"/>
-        </w:rPr>
-      </w:pPr>
-      <w:r>
-        <w:rPr>
-          <w:rFonts w:ascii="Helvetica" w:eastAsia="Times New Roman" w:hAnsi="Helvetica" w:cs="Times New Roman"/>
-          <w:color w:val="555555"/>
+          <w:sz w:val="23"/>
+          <w:szCs w:val="23"/>
+        </w:rPr>
+      </w:pPr>
+      <w:r>
+        <w:rPr>
+          <w:rFonts w:ascii="Helvetica" w:eastAsia="Times New Roman" w:hAnsi="Helvetica" w:cs="Times New Roman"/>
           <w:sz w:val="23"/>
           <w:szCs w:val="23"/>
         </w:rPr>
@@ -3286,7 +3068,6 @@
       <w:r>
         <w:rPr>
           <w:rFonts w:ascii="Helvetica" w:eastAsia="Times New Roman" w:hAnsi="Helvetica" w:cs="Times New Roman"/>
-          <w:color w:val="555555"/>
           <w:sz w:val="23"/>
           <w:szCs w:val="23"/>
         </w:rPr>
@@ -3299,15 +3080,13 @@
         <w:textAlignment w:val="baseline"/>
         <w:rPr>
           <w:rFonts w:ascii="Helvetica" w:eastAsia="Times New Roman" w:hAnsi="Helvetica" w:cs="Times New Roman"/>
-          <w:color w:val="555555"/>
-          <w:sz w:val="23"/>
-          <w:szCs w:val="23"/>
-        </w:rPr>
-      </w:pPr>
-      <w:r>
-        <w:rPr>
-          <w:rFonts w:ascii="Helvetica" w:eastAsia="Times New Roman" w:hAnsi="Helvetica" w:cs="Times New Roman"/>
-          <w:color w:val="555555"/>
+          <w:sz w:val="23"/>
+          <w:szCs w:val="23"/>
+        </w:rPr>
+      </w:pPr>
+      <w:r>
+        <w:rPr>
+          <w:rFonts w:ascii="Helvetica" w:eastAsia="Times New Roman" w:hAnsi="Helvetica" w:cs="Times New Roman"/>
           <w:sz w:val="23"/>
           <w:szCs w:val="23"/>
         </w:rPr>
@@ -3316,7 +3095,6 @@
       <w:r>
         <w:rPr>
           <w:rFonts w:ascii="Helvetica" w:eastAsia="Times New Roman" w:hAnsi="Helvetica" w:cs="Times New Roman"/>
-          <w:color w:val="555555"/>
           <w:sz w:val="23"/>
           <w:szCs w:val="23"/>
         </w:rPr>
@@ -3325,7 +3103,6 @@
       <w:r>
         <w:rPr>
           <w:rFonts w:ascii="Helvetica" w:eastAsia="Times New Roman" w:hAnsi="Helvetica" w:cs="Times New Roman"/>
-          <w:color w:val="555555"/>
           <w:sz w:val="23"/>
           <w:szCs w:val="23"/>
         </w:rPr>
@@ -3334,7 +3111,6 @@
       <w:r>
         <w:rPr>
           <w:rFonts w:ascii="Helvetica" w:eastAsia="Times New Roman" w:hAnsi="Helvetica" w:cs="Times New Roman"/>
-          <w:color w:val="555555"/>
           <w:sz w:val="23"/>
           <w:szCs w:val="23"/>
         </w:rPr>
@@ -3343,7 +3119,6 @@
       <w:r>
         <w:rPr>
           <w:rFonts w:ascii="Helvetica" w:eastAsia="Times New Roman" w:hAnsi="Helvetica" w:cs="Times New Roman"/>
-          <w:color w:val="555555"/>
           <w:sz w:val="23"/>
           <w:szCs w:val="23"/>
         </w:rPr>
@@ -3356,15 +3131,13 @@
         <w:textAlignment w:val="baseline"/>
         <w:rPr>
           <w:rFonts w:ascii="Helvetica" w:eastAsia="Times New Roman" w:hAnsi="Helvetica" w:cs="Times New Roman"/>
-          <w:color w:val="555555"/>
-          <w:sz w:val="23"/>
-          <w:szCs w:val="23"/>
-        </w:rPr>
-      </w:pPr>
-      <w:r>
-        <w:rPr>
-          <w:rFonts w:ascii="Helvetica" w:eastAsia="Times New Roman" w:hAnsi="Helvetica" w:cs="Times New Roman"/>
-          <w:color w:val="555555"/>
+          <w:sz w:val="23"/>
+          <w:szCs w:val="23"/>
+        </w:rPr>
+      </w:pPr>
+      <w:r>
+        <w:rPr>
+          <w:rFonts w:ascii="Helvetica" w:eastAsia="Times New Roman" w:hAnsi="Helvetica" w:cs="Times New Roman"/>
           <w:sz w:val="23"/>
           <w:szCs w:val="23"/>
         </w:rPr>
@@ -3378,15 +3151,13 @@
         <w:textAlignment w:val="baseline"/>
         <w:rPr>
           <w:rFonts w:ascii="Helvetica" w:eastAsia="Times New Roman" w:hAnsi="Helvetica" w:cs="Times New Roman"/>
-          <w:color w:val="555555"/>
-          <w:sz w:val="23"/>
-          <w:szCs w:val="23"/>
-        </w:rPr>
-      </w:pPr>
-      <w:r>
-        <w:rPr>
-          <w:rFonts w:ascii="Helvetica" w:eastAsia="Times New Roman" w:hAnsi="Helvetica" w:cs="Times New Roman"/>
-          <w:color w:val="555555"/>
+          <w:sz w:val="23"/>
+          <w:szCs w:val="23"/>
+        </w:rPr>
+      </w:pPr>
+      <w:r>
+        <w:rPr>
+          <w:rFonts w:ascii="Helvetica" w:eastAsia="Times New Roman" w:hAnsi="Helvetica" w:cs="Times New Roman"/>
           <w:sz w:val="23"/>
           <w:szCs w:val="23"/>
         </w:rPr>
@@ -3395,7 +3166,6 @@
       <w:r>
         <w:rPr>
           <w:rFonts w:ascii="Helvetica" w:eastAsia="Times New Roman" w:hAnsi="Helvetica" w:cs="Times New Roman"/>
-          <w:color w:val="555555"/>
           <w:sz w:val="23"/>
           <w:szCs w:val="23"/>
         </w:rPr>
@@ -3404,7 +3174,6 @@
       <w:r>
         <w:rPr>
           <w:rFonts w:ascii="Helvetica" w:eastAsia="Times New Roman" w:hAnsi="Helvetica" w:cs="Times New Roman"/>
-          <w:color w:val="555555"/>
           <w:sz w:val="23"/>
           <w:szCs w:val="23"/>
         </w:rPr>
@@ -3413,7 +3182,6 @@
       <w:r>
         <w:rPr>
           <w:rFonts w:ascii="Helvetica" w:eastAsia="Times New Roman" w:hAnsi="Helvetica" w:cs="Times New Roman"/>
-          <w:color w:val="555555"/>
           <w:sz w:val="23"/>
           <w:szCs w:val="23"/>
         </w:rPr>
@@ -3426,15 +3194,13 @@
         <w:textAlignment w:val="baseline"/>
         <w:rPr>
           <w:rFonts w:ascii="Helvetica" w:eastAsia="Times New Roman" w:hAnsi="Helvetica" w:cs="Times New Roman"/>
-          <w:color w:val="555555"/>
-          <w:sz w:val="23"/>
-          <w:szCs w:val="23"/>
-        </w:rPr>
-      </w:pPr>
-      <w:r>
-        <w:rPr>
-          <w:rFonts w:ascii="Helvetica" w:eastAsia="Times New Roman" w:hAnsi="Helvetica" w:cs="Times New Roman"/>
-          <w:color w:val="555555"/>
+          <w:sz w:val="23"/>
+          <w:szCs w:val="23"/>
+        </w:rPr>
+      </w:pPr>
+      <w:r>
+        <w:rPr>
+          <w:rFonts w:ascii="Helvetica" w:eastAsia="Times New Roman" w:hAnsi="Helvetica" w:cs="Times New Roman"/>
           <w:sz w:val="23"/>
           <w:szCs w:val="23"/>
         </w:rPr>
@@ -3443,7 +3209,6 @@
       <w:r>
         <w:rPr>
           <w:rFonts w:ascii="Helvetica" w:eastAsia="Times New Roman" w:hAnsi="Helvetica" w:cs="Times New Roman"/>
-          <w:color w:val="555555"/>
           <w:sz w:val="23"/>
           <w:szCs w:val="23"/>
         </w:rPr>
@@ -3452,7 +3217,6 @@
       <w:r>
         <w:rPr>
           <w:rFonts w:ascii="Helvetica" w:eastAsia="Times New Roman" w:hAnsi="Helvetica" w:cs="Times New Roman"/>
-          <w:color w:val="555555"/>
           <w:sz w:val="23"/>
           <w:szCs w:val="23"/>
         </w:rPr>
@@ -3461,7 +3225,6 @@
       <w:r>
         <w:rPr>
           <w:rFonts w:ascii="Helvetica" w:eastAsia="Times New Roman" w:hAnsi="Helvetica" w:cs="Times New Roman"/>
-          <w:color w:val="555555"/>
           <w:sz w:val="23"/>
           <w:szCs w:val="23"/>
         </w:rPr>
@@ -3470,7 +3233,6 @@
       <w:r>
         <w:rPr>
           <w:rFonts w:ascii="Helvetica" w:eastAsia="Times New Roman" w:hAnsi="Helvetica" w:cs="Times New Roman"/>
-          <w:color w:val="555555"/>
           <w:sz w:val="23"/>
           <w:szCs w:val="23"/>
         </w:rPr>
@@ -3479,7 +3241,6 @@
       <w:r>
         <w:rPr>
           <w:rFonts w:ascii="Helvetica" w:eastAsia="Times New Roman" w:hAnsi="Helvetica" w:cs="Times New Roman"/>
-          <w:color w:val="555555"/>
           <w:sz w:val="23"/>
           <w:szCs w:val="23"/>
         </w:rPr>
@@ -3488,7 +3249,6 @@
       <w:r>
         <w:rPr>
           <w:rFonts w:ascii="Helvetica" w:eastAsia="Times New Roman" w:hAnsi="Helvetica" w:cs="Times New Roman"/>
-          <w:color w:val="555555"/>
           <w:sz w:val="23"/>
           <w:szCs w:val="23"/>
         </w:rPr>
@@ -3497,7 +3257,6 @@
       <w:r>
         <w:rPr>
           <w:rFonts w:ascii="Helvetica" w:eastAsia="Times New Roman" w:hAnsi="Helvetica" w:cs="Times New Roman"/>
-          <w:color w:val="555555"/>
           <w:sz w:val="23"/>
           <w:szCs w:val="23"/>
         </w:rPr>
@@ -3506,7 +3265,6 @@
       <w:r>
         <w:rPr>
           <w:rFonts w:ascii="Helvetica" w:eastAsia="Times New Roman" w:hAnsi="Helvetica" w:cs="Times New Roman"/>
-          <w:color w:val="555555"/>
           <w:sz w:val="23"/>
           <w:szCs w:val="23"/>
         </w:rPr>
@@ -3515,7 +3273,6 @@
       <w:r>
         <w:rPr>
           <w:rFonts w:ascii="Helvetica" w:eastAsia="Times New Roman" w:hAnsi="Helvetica" w:cs="Times New Roman"/>
-          <w:color w:val="555555"/>
           <w:sz w:val="23"/>
           <w:szCs w:val="23"/>
         </w:rPr>
@@ -3524,7 +3281,6 @@
       <w:r>
         <w:rPr>
           <w:rFonts w:ascii="Helvetica" w:eastAsia="Times New Roman" w:hAnsi="Helvetica" w:cs="Times New Roman"/>
-          <w:color w:val="555555"/>
           <w:sz w:val="23"/>
           <w:szCs w:val="23"/>
         </w:rPr>
@@ -3533,7 +3289,6 @@
       <w:r>
         <w:rPr>
           <w:rFonts w:ascii="Helvetica" w:eastAsia="Times New Roman" w:hAnsi="Helvetica" w:cs="Times New Roman"/>
-          <w:color w:val="555555"/>
           <w:sz w:val="23"/>
           <w:szCs w:val="23"/>
         </w:rPr>
@@ -3542,7 +3297,6 @@
       <w:r>
         <w:rPr>
           <w:rFonts w:ascii="Helvetica" w:eastAsia="Times New Roman" w:hAnsi="Helvetica" w:cs="Times New Roman"/>
-          <w:color w:val="555555"/>
           <w:sz w:val="23"/>
           <w:szCs w:val="23"/>
         </w:rPr>
@@ -3551,7 +3305,6 @@
       <w:r>
         <w:rPr>
           <w:rFonts w:ascii="Helvetica" w:eastAsia="Times New Roman" w:hAnsi="Helvetica" w:cs="Times New Roman"/>
-          <w:color w:val="555555"/>
           <w:sz w:val="23"/>
           <w:szCs w:val="23"/>
         </w:rPr>
@@ -3560,7 +3313,6 @@
       <w:r>
         <w:rPr>
           <w:rFonts w:ascii="Helvetica" w:eastAsia="Times New Roman" w:hAnsi="Helvetica" w:cs="Times New Roman"/>
-          <w:color w:val="555555"/>
           <w:sz w:val="23"/>
           <w:szCs w:val="23"/>
         </w:rPr>
@@ -3569,7 +3321,6 @@
       <w:r>
         <w:rPr>
           <w:rFonts w:ascii="Helvetica" w:eastAsia="Times New Roman" w:hAnsi="Helvetica" w:cs="Times New Roman"/>
-          <w:color w:val="555555"/>
           <w:sz w:val="23"/>
           <w:szCs w:val="23"/>
         </w:rPr>
@@ -3578,7 +3329,6 @@
       <w:r>
         <w:rPr>
           <w:rFonts w:ascii="Helvetica" w:eastAsia="Times New Roman" w:hAnsi="Helvetica" w:cs="Times New Roman"/>
-          <w:color w:val="555555"/>
           <w:sz w:val="23"/>
           <w:szCs w:val="23"/>
         </w:rPr>
@@ -3587,7 +3337,6 @@
       <w:r>
         <w:rPr>
           <w:rFonts w:ascii="Helvetica" w:eastAsia="Times New Roman" w:hAnsi="Helvetica" w:cs="Times New Roman"/>
-          <w:color w:val="555555"/>
           <w:sz w:val="23"/>
           <w:szCs w:val="23"/>
         </w:rPr>
@@ -3596,7 +3345,6 @@
       <w:r>
         <w:rPr>
           <w:rFonts w:ascii="Helvetica" w:eastAsia="Times New Roman" w:hAnsi="Helvetica" w:cs="Times New Roman"/>
-          <w:color w:val="555555"/>
           <w:sz w:val="23"/>
           <w:szCs w:val="23"/>
         </w:rPr>
@@ -3612,7 +3360,6 @@
           <w:rFonts w:ascii="Helvetica" w:eastAsia="Times New Roman" w:hAnsi="Helvetica" w:cs="Times New Roman"/>
           <w:b/>
           <w:bCs/>
-          <w:color w:val="222222"/>
           <w:sz w:val="36"/>
           <w:szCs w:val="36"/>
         </w:rPr>
@@ -3627,7 +3374,6 @@
           <w:rFonts w:ascii="Helvetica" w:eastAsia="Times New Roman" w:hAnsi="Helvetica" w:cs="Times New Roman"/>
           <w:b/>
           <w:bCs/>
-          <w:color w:val="222222"/>
           <w:sz w:val="36"/>
           <w:szCs w:val="36"/>
         </w:rPr>
@@ -3637,7 +3383,6 @@
           <w:rFonts w:ascii="Helvetica" w:eastAsia="Times New Roman" w:hAnsi="Helvetica" w:cs="Times New Roman"/>
           <w:b/>
           <w:bCs/>
-          <w:color w:val="222222"/>
           <w:sz w:val="36"/>
           <w:szCs w:val="36"/>
         </w:rPr>
@@ -3648,7 +3393,6 @@
           <w:rFonts w:ascii="Helvetica" w:eastAsia="Times New Roman" w:hAnsi="Helvetica" w:cs="Times New Roman"/>
           <w:b/>
           <w:bCs/>
-          <w:color w:val="222222"/>
           <w:sz w:val="36"/>
           <w:szCs w:val="36"/>
         </w:rPr>
@@ -3661,15 +3405,13 @@
         <w:textAlignment w:val="baseline"/>
         <w:rPr>
           <w:rFonts w:ascii="Helvetica" w:eastAsia="Times New Roman" w:hAnsi="Helvetica" w:cs="Times New Roman"/>
-          <w:color w:val="555555"/>
-          <w:sz w:val="23"/>
-          <w:szCs w:val="23"/>
-        </w:rPr>
-      </w:pPr>
-      <w:r>
-        <w:rPr>
-          <w:rFonts w:ascii="Helvetica" w:eastAsia="Times New Roman" w:hAnsi="Helvetica" w:cs="Times New Roman"/>
-          <w:color w:val="555555"/>
+          <w:sz w:val="23"/>
+          <w:szCs w:val="23"/>
+        </w:rPr>
+      </w:pPr>
+      <w:r>
+        <w:rPr>
+          <w:rFonts w:ascii="Helvetica" w:eastAsia="Times New Roman" w:hAnsi="Helvetica" w:cs="Times New Roman"/>
           <w:sz w:val="23"/>
           <w:szCs w:val="23"/>
         </w:rPr>
@@ -3682,15 +3424,13 @@
         <w:textAlignment w:val="baseline"/>
         <w:rPr>
           <w:rFonts w:ascii="Helvetica" w:eastAsia="Times New Roman" w:hAnsi="Helvetica" w:cs="Times New Roman"/>
-          <w:color w:val="555555"/>
-          <w:sz w:val="23"/>
-          <w:szCs w:val="23"/>
-        </w:rPr>
-      </w:pPr>
-      <w:r>
-        <w:rPr>
-          <w:rFonts w:ascii="Helvetica" w:eastAsia="Times New Roman" w:hAnsi="Helvetica" w:cs="Times New Roman"/>
-          <w:color w:val="555555"/>
+          <w:sz w:val="23"/>
+          <w:szCs w:val="23"/>
+        </w:rPr>
+      </w:pPr>
+      <w:r>
+        <w:rPr>
+          <w:rFonts w:ascii="Helvetica" w:eastAsia="Times New Roman" w:hAnsi="Helvetica" w:cs="Times New Roman"/>
           <w:sz w:val="23"/>
           <w:szCs w:val="23"/>
         </w:rPr>
@@ -3699,7 +3439,6 @@
       <w:r>
         <w:rPr>
           <w:rFonts w:ascii="Helvetica" w:eastAsia="Times New Roman" w:hAnsi="Helvetica" w:cs="Times New Roman"/>
-          <w:color w:val="555555"/>
           <w:sz w:val="23"/>
           <w:szCs w:val="23"/>
         </w:rPr>
@@ -3708,7 +3447,6 @@
       <w:r>
         <w:rPr>
           <w:rFonts w:ascii="Helvetica" w:eastAsia="Times New Roman" w:hAnsi="Helvetica" w:cs="Times New Roman"/>
-          <w:color w:val="555555"/>
           <w:sz w:val="23"/>
           <w:szCs w:val="23"/>
         </w:rPr>
@@ -3717,7 +3455,6 @@
       <w:r>
         <w:rPr>
           <w:rFonts w:ascii="Helvetica" w:eastAsia="Times New Roman" w:hAnsi="Helvetica" w:cs="Times New Roman"/>
-          <w:color w:val="555555"/>
           <w:sz w:val="23"/>
           <w:szCs w:val="23"/>
         </w:rPr>
@@ -3730,7 +3467,6 @@
         <w:textAlignment w:val="baseline"/>
         <w:rPr>
           <w:rFonts w:ascii="Helvetica" w:eastAsia="Times New Roman" w:hAnsi="Helvetica" w:cs="Times New Roman"/>
-          <w:color w:val="555555"/>
           <w:sz w:val="23"/>
           <w:szCs w:val="23"/>
         </w:rPr>
@@ -3742,15 +3478,13 @@
         <w:textAlignment w:val="baseline"/>
         <w:rPr>
           <w:rFonts w:ascii="Helvetica" w:eastAsia="Times New Roman" w:hAnsi="Helvetica" w:cs="Times New Roman"/>
-          <w:color w:val="555555"/>
-          <w:sz w:val="23"/>
-          <w:szCs w:val="23"/>
-        </w:rPr>
-      </w:pPr>
-      <w:r>
-        <w:rPr>
-          <w:rFonts w:ascii="Helvetica" w:eastAsia="Times New Roman" w:hAnsi="Helvetica" w:cs="Times New Roman"/>
-          <w:color w:val="555555"/>
+          <w:sz w:val="23"/>
+          <w:szCs w:val="23"/>
+        </w:rPr>
+      </w:pPr>
+      <w:r>
+        <w:rPr>
+          <w:rFonts w:ascii="Helvetica" w:eastAsia="Times New Roman" w:hAnsi="Helvetica" w:cs="Times New Roman"/>
           <w:sz w:val="23"/>
           <w:szCs w:val="23"/>
         </w:rPr>
@@ -3759,7 +3493,6 @@
       <w:r>
         <w:rPr>
           <w:rFonts w:ascii="Helvetica" w:eastAsia="Times New Roman" w:hAnsi="Helvetica" w:cs="Times New Roman"/>
-          <w:color w:val="555555"/>
           <w:sz w:val="23"/>
           <w:szCs w:val="23"/>
         </w:rPr>
@@ -3768,7 +3501,6 @@
       <w:r>
         <w:rPr>
           <w:rFonts w:ascii="Helvetica" w:eastAsia="Times New Roman" w:hAnsi="Helvetica" w:cs="Times New Roman"/>
-          <w:color w:val="555555"/>
           <w:sz w:val="23"/>
           <w:szCs w:val="23"/>
         </w:rPr>
@@ -3777,7 +3509,6 @@
       <w:r>
         <w:rPr>
           <w:rFonts w:ascii="Helvetica" w:eastAsia="Times New Roman" w:hAnsi="Helvetica" w:cs="Times New Roman"/>
-          <w:color w:val="555555"/>
           <w:sz w:val="23"/>
           <w:szCs w:val="23"/>
         </w:rPr>
@@ -3786,7 +3517,6 @@
       <w:r>
         <w:rPr>
           <w:rFonts w:ascii="Helvetica" w:eastAsia="Times New Roman" w:hAnsi="Helvetica" w:cs="Times New Roman"/>
-          <w:color w:val="555555"/>
           <w:sz w:val="23"/>
           <w:szCs w:val="23"/>
         </w:rPr>
@@ -3795,7 +3525,6 @@
       <w:r>
         <w:rPr>
           <w:rFonts w:ascii="Helvetica" w:eastAsia="Times New Roman" w:hAnsi="Helvetica" w:cs="Times New Roman"/>
-          <w:color w:val="555555"/>
           <w:sz w:val="23"/>
           <w:szCs w:val="23"/>
         </w:rPr>
@@ -3804,7 +3533,6 @@
       <w:r>
         <w:rPr>
           <w:rFonts w:ascii="Helvetica" w:eastAsia="Times New Roman" w:hAnsi="Helvetica" w:cs="Times New Roman"/>
-          <w:color w:val="555555"/>
           <w:sz w:val="23"/>
           <w:szCs w:val="23"/>
         </w:rPr>
@@ -3813,7 +3541,6 @@
       <w:r>
         <w:rPr>
           <w:rFonts w:ascii="Helvetica" w:eastAsia="Times New Roman" w:hAnsi="Helvetica" w:cs="Times New Roman"/>
-          <w:color w:val="555555"/>
           <w:sz w:val="23"/>
           <w:szCs w:val="23"/>
         </w:rPr>
@@ -3826,15 +3553,13 @@
         <w:textAlignment w:val="baseline"/>
         <w:rPr>
           <w:rFonts w:ascii="Helvetica" w:eastAsia="Times New Roman" w:hAnsi="Helvetica" w:cs="Times New Roman"/>
-          <w:color w:val="555555"/>
-          <w:sz w:val="23"/>
-          <w:szCs w:val="23"/>
-        </w:rPr>
-      </w:pPr>
-      <w:r>
-        <w:rPr>
-          <w:rFonts w:ascii="Helvetica" w:eastAsia="Times New Roman" w:hAnsi="Helvetica" w:cs="Times New Roman"/>
-          <w:color w:val="555555"/>
+          <w:sz w:val="23"/>
+          <w:szCs w:val="23"/>
+        </w:rPr>
+      </w:pPr>
+      <w:r>
+        <w:rPr>
+          <w:rFonts w:ascii="Helvetica" w:eastAsia="Times New Roman" w:hAnsi="Helvetica" w:cs="Times New Roman"/>
           <w:sz w:val="23"/>
           <w:szCs w:val="23"/>
         </w:rPr>
@@ -5930,8 +5655,11 @@
     <w:lsdException w:name="Table 3D effects 3" w:semiHidden="1" w:unhideWhenUsed="1"/>
     <w:lsdException w:name="Table Contemporary" w:semiHidden="1" w:unhideWhenUsed="1"/>
     <w:lsdException w:name="Table Elegant" w:semiHidden="1" w:unhideWhenUsed="1"/>
+    <w:lsdException w:name="Table Professional" w:semiHidden="1" w:unhideWhenUsed="1"/>
     <w:lsdException w:name="Table Subtle 1" w:semiHidden="1" w:unhideWhenUsed="1"/>
     <w:lsdException w:name="Table Subtle 2" w:semiHidden="1" w:unhideWhenUsed="1"/>
+    <w:lsdException w:name="Table Web 1" w:semiHidden="1" w:unhideWhenUsed="1"/>
+    <w:lsdException w:name="Table Web 2" w:semiHidden="1" w:unhideWhenUsed="1"/>
     <w:lsdException w:name="Table Web 3" w:semiHidden="1" w:unhideWhenUsed="1"/>
     <w:lsdException w:name="Balloon Text" w:semiHidden="1" w:unhideWhenUsed="1"/>
     <w:lsdException w:name="Table Grid" w:uiPriority="39"/>

</xml_diff>